<commit_message>
updated contributors & terms
</commit_message>
<xml_diff>
--- a/docs/Glossar-des-Projekts-Co-Kreation-in-der-Region-–-Systemisch-und-innovativ-Transfer-entwickeln.docx
+++ b/docs/Glossar-des-Projekts-Co-Kreation-in-der-Region-–-Systemisch-und-innovativ-Transfer-entwickeln.docx
@@ -125,7 +125,7 @@
       </w:r>
     </w:p>
     <w:bookmarkEnd w:id="22"/>
-    <w:bookmarkStart w:id="266" w:name="co-site-glossar"/>
+    <w:bookmarkStart w:id="267" w:name="co-site-glossar"/>
     <w:p>
       <w:pPr>
         <w:pStyle w:val="berschrift1"/>
@@ -675,7 +675,7 @@
         <w:pStyle w:val="BodyText"/>
       </w:pPr>
       <w:r>
-        <w:t xml:space="preserve">Virtuelle Inhalte (z.B. starre oder bewegte Objekte), die mit der realen Umgebung überlagert werden (dt. augmentierte Realität, auch erweiterte Realität genannt). Diese überlagerte Zusatzinformation wird in Echtzeit von einem Gerät wie einem Smartphone, Tablet oder speziellen AR-Brillen angezeigt.</w:t>
+        <w:t xml:space="preserve">Augmented Reality (dt. augmentierte Realität, auch erweiterte Realität genannt) bezeichnet virtuelle Inhalte, wie starre oder bewegte Objekte, die mit der realen Umgebung überlagert werden. Diese überlagerten Zusatzinformationen werden in Echtzeit von Geräten wie Smartphones, Tablets oder speziellen AR-Brillen bereitgestellt und angezeigt.</w:t>
       </w:r>
     </w:p>
     <w:p>
@@ -1221,7 +1221,7 @@
         <w:pStyle w:val="FirstParagraph"/>
       </w:pPr>
       <w:r>
-        <w:t xml:space="preserve">Netzwerk aus wassergeprägten Flächen und Elementen, die strategisch zur Bewältigung von Problemen im Wasserkreislauf (z.B. Wasseraufbereitung, Dürren, Regenwasserbewirtschaftung) angelegt werden. Natürliche Systeme sind u.a. Seen oder Flüsse; geplante Systeme umfassen Retentionsflächen, oder Flussrenaturierungen. Oft Schnittstellen zur grünen Infrastruktur.</w:t>
+        <w:t xml:space="preserve">Netzwerk aus wassergeprägten Elementen, die eine Vielzahl von ökologischen, sozialen und wirtschaftlichen Funktionen bereitstellen. Strategisch werden diese z.B. zur Bewältigung von Problemen im Wasserkreislauf (z.B. Wasseraufbereitung, Dürren, Regenwasserbewirtschaftung) angelegt. Natürliche Systeme sind u.a. Seen oder Flüsse; geplante Systeme umfassen Retentionsflächen, oder Flussrenaturierungen</w:t>
       </w:r>
     </w:p>
     <w:p>
@@ -1655,7 +1655,7 @@
         <w:t xml:space="preserve"> </w:t>
       </w:r>
       <w:r>
-        <w:t xml:space="preserve">(Kurzform: Co-Site) der TH Köln, gefördert vom Bundesministerium für Bildung und Forschung (BMBF) innerhalb der Initiative Innovative Hochschule</w:t>
+        <w:t xml:space="preserve">(Co-Site) der TH Köln, das vom Bundesministerium für Bildung und Forschung (BMBF) innerhalb der Initiative Innovative Hochschule gefördert wird</w:t>
       </w:r>
     </w:p>
     <w:p>
@@ -1930,7 +1930,7 @@
         <w:pStyle w:val="FirstParagraph"/>
       </w:pPr>
       <w:r>
-        <w:t xml:space="preserve">Versickerung von anfallendem Niederschlagswasser direkt vor Ort. Dies dient dem Erhalt des natürlichen Wasserkreislaufs sowie der Entlastung des Kanalnetzes und der Kläranlagen.</w:t>
+        <w:t xml:space="preserve">Versickerung von anfallendem Niederschlagswasser direkt vor Ort. Das Wasser verbleibt auf dem Grundstück. Dies dient dem Erhalt des natürlichen Wasserkreislaufs sowie der Entlastung des Kanalnetzes und der Kläranlagen.</w:t>
       </w:r>
     </w:p>
     <w:p>
@@ -2394,7 +2394,7 @@
         <w:pStyle w:val="FirstParagraph"/>
       </w:pPr>
       <w:r>
-        <w:t xml:space="preserve">Exposition beschreibt die Verortung einer Person, eines Gebäudes, einer Stadt oder eines Ökosytsems gegenüber einer Gefahr. Eine hohe Exponiertheit begünstigt das Risiko.</w:t>
+        <w:t xml:space="preserve">Die Situation von Personen, Infrastruktur, Gebäude, Industrie und anderen essentiellen Dienstleistungen in gefährdeten Bereichen.</w:t>
       </w:r>
     </w:p>
     <w:p>
@@ -2419,7 +2419,7 @@
         <w:pStyle w:val="FirstParagraph"/>
       </w:pPr>
       <w:r>
-        <w:t xml:space="preserve">Die Situation von Personen, Infrastruktur, Gebäude, Industrie und anderen essentiellen Dienstleistungen in gefährdeten Bereichen.</w:t>
+        <w:t xml:space="preserve">Exposition beschreibt die Verortung einer Person, eines Gebäudes, einer Stadt oder eines Ökosytsems gegenüber einer Gefahr. Eine hohe Exponiertheit begünstigt das Risiko.</w:t>
       </w:r>
     </w:p>
     <w:p>
@@ -3144,7 +3144,32 @@
       </w:r>
     </w:p>
     <w:bookmarkEnd w:id="91"/>
-    <w:bookmarkStart w:id="92" w:name="gefahrenkarte"/>
+    <w:bookmarkStart w:id="92" w:name="gefahrenereignis"/>
+    <w:p>
+      <w:pPr>
+        <w:pStyle w:val="berschrift3"/>
+      </w:pPr>
+      <w:r>
+        <w:t xml:space="preserve">Gefahrenereignis</w:t>
+      </w:r>
+    </w:p>
+    <w:p>
+      <w:pPr>
+        <w:pStyle w:val="FirstParagraph"/>
+      </w:pPr>
+      <w:r>
+        <w:t xml:space="preserve">Ein spezifisches, plötzlich eintretendes Ereignis, das die latente Gefahr tatsächlich realisiert und zu schädlichen Folgen führt.</w:t>
+      </w:r>
+    </w:p>
+    <w:p>
+      <w:r>
+        <w:pict>
+          <v:rect style="width:0;height:1.5pt" o:hralign="center" o:hrstd="t" o:hr="t"/>
+        </w:pict>
+      </w:r>
+    </w:p>
+    <w:bookmarkEnd w:id="92"/>
+    <w:bookmarkStart w:id="93" w:name="gefahrenkarte"/>
     <w:p>
       <w:pPr>
         <w:pStyle w:val="berschrift3"/>
@@ -3180,8 +3205,8 @@
         </w:pict>
       </w:r>
     </w:p>
-    <w:bookmarkEnd w:id="92"/>
-    <w:bookmarkStart w:id="93" w:name="gemeinwohlorientierung"/>
+    <w:bookmarkEnd w:id="93"/>
+    <w:bookmarkStart w:id="94" w:name="gemeinwohlorientierung"/>
     <w:p>
       <w:pPr>
         <w:pStyle w:val="berschrift3"/>
@@ -3245,8 +3270,8 @@
         </w:pict>
       </w:r>
     </w:p>
-    <w:bookmarkEnd w:id="93"/>
-    <w:bookmarkStart w:id="94" w:name="geodaten"/>
+    <w:bookmarkEnd w:id="94"/>
+    <w:bookmarkStart w:id="95" w:name="geodaten"/>
     <w:p>
       <w:pPr>
         <w:pStyle w:val="berschrift3"/>
@@ -3270,8 +3295,8 @@
         </w:pict>
       </w:r>
     </w:p>
-    <w:bookmarkEnd w:id="94"/>
-    <w:bookmarkStart w:id="95" w:name="geodatenbank"/>
+    <w:bookmarkEnd w:id="95"/>
+    <w:bookmarkStart w:id="96" w:name="geodatenbank"/>
     <w:p>
       <w:pPr>
         <w:pStyle w:val="berschrift3"/>
@@ -3295,8 +3320,8 @@
         </w:pict>
       </w:r>
     </w:p>
-    <w:bookmarkEnd w:id="95"/>
-    <w:bookmarkStart w:id="96" w:name="geodatendienste"/>
+    <w:bookmarkEnd w:id="96"/>
+    <w:bookmarkStart w:id="97" w:name="geodatendienste"/>
     <w:p>
       <w:pPr>
         <w:pStyle w:val="berschrift3"/>
@@ -3320,8 +3345,8 @@
         </w:pict>
       </w:r>
     </w:p>
-    <w:bookmarkEnd w:id="96"/>
-    <w:bookmarkStart w:id="97" w:name="geodatenformat"/>
+    <w:bookmarkEnd w:id="97"/>
+    <w:bookmarkStart w:id="98" w:name="geodatenformat"/>
     <w:p>
       <w:pPr>
         <w:pStyle w:val="berschrift3"/>
@@ -3345,8 +3370,8 @@
         </w:pict>
       </w:r>
     </w:p>
-    <w:bookmarkEnd w:id="97"/>
-    <w:bookmarkStart w:id="98" w:name="geodateninfrastruktur"/>
+    <w:bookmarkEnd w:id="98"/>
+    <w:bookmarkStart w:id="99" w:name="geodateninfrastruktur"/>
     <w:p>
       <w:pPr>
         <w:pStyle w:val="berschrift3"/>
@@ -3370,8 +3395,8 @@
         </w:pict>
       </w:r>
     </w:p>
-    <w:bookmarkEnd w:id="98"/>
-    <w:bookmarkStart w:id="99" w:name="geodatensatz"/>
+    <w:bookmarkEnd w:id="99"/>
+    <w:bookmarkStart w:id="100" w:name="geodatensatz"/>
     <w:p>
       <w:pPr>
         <w:pStyle w:val="berschrift3"/>
@@ -3395,8 +3420,8 @@
         </w:pict>
       </w:r>
     </w:p>
-    <w:bookmarkEnd w:id="99"/>
-    <w:bookmarkStart w:id="100" w:name="geodatenverarbeitung"/>
+    <w:bookmarkEnd w:id="100"/>
+    <w:bookmarkStart w:id="101" w:name="geodatenverarbeitung"/>
     <w:p>
       <w:pPr>
         <w:pStyle w:val="berschrift3"/>
@@ -3420,8 +3445,8 @@
         </w:pict>
       </w:r>
     </w:p>
-    <w:bookmarkEnd w:id="100"/>
-    <w:bookmarkStart w:id="101" w:name="geoinformationssystem"/>
+    <w:bookmarkEnd w:id="101"/>
+    <w:bookmarkStart w:id="102" w:name="geoinformationssystem"/>
     <w:p>
       <w:pPr>
         <w:pStyle w:val="berschrift3"/>
@@ -3457,8 +3482,8 @@
         </w:pict>
       </w:r>
     </w:p>
-    <w:bookmarkEnd w:id="101"/>
-    <w:bookmarkStart w:id="102" w:name="geokodierung"/>
+    <w:bookmarkEnd w:id="102"/>
+    <w:bookmarkStart w:id="103" w:name="geokodierung"/>
     <w:p>
       <w:pPr>
         <w:pStyle w:val="berschrift3"/>
@@ -3482,8 +3507,8 @@
         </w:pict>
       </w:r>
     </w:p>
-    <w:bookmarkEnd w:id="102"/>
-    <w:bookmarkStart w:id="103" w:name="geonode"/>
+    <w:bookmarkEnd w:id="103"/>
+    <w:bookmarkStart w:id="104" w:name="geonode"/>
     <w:p>
       <w:pPr>
         <w:pStyle w:val="berschrift3"/>
@@ -3507,8 +3532,8 @@
         </w:pict>
       </w:r>
     </w:p>
-    <w:bookmarkEnd w:id="103"/>
-    <w:bookmarkStart w:id="104" w:name="geoportal"/>
+    <w:bookmarkEnd w:id="104"/>
+    <w:bookmarkStart w:id="105" w:name="geoportal"/>
     <w:p>
       <w:pPr>
         <w:pStyle w:val="berschrift3"/>
@@ -3532,8 +3557,8 @@
         </w:pict>
       </w:r>
     </w:p>
-    <w:bookmarkEnd w:id="104"/>
-    <w:bookmarkStart w:id="105" w:name="georeferenzierung"/>
+    <w:bookmarkEnd w:id="105"/>
+    <w:bookmarkStart w:id="106" w:name="georeferenzierung"/>
     <w:p>
       <w:pPr>
         <w:pStyle w:val="berschrift3"/>
@@ -3557,8 +3582,8 @@
         </w:pict>
       </w:r>
     </w:p>
-    <w:bookmarkEnd w:id="105"/>
-    <w:bookmarkStart w:id="106" w:name="geoserver"/>
+    <w:bookmarkEnd w:id="106"/>
+    <w:bookmarkStart w:id="107" w:name="geoserver"/>
     <w:p>
       <w:pPr>
         <w:pStyle w:val="berschrift3"/>
@@ -3582,8 +3607,8 @@
         </w:pict>
       </w:r>
     </w:p>
-    <w:bookmarkEnd w:id="106"/>
-    <w:bookmarkStart w:id="107" w:name="geostories"/>
+    <w:bookmarkEnd w:id="107"/>
+    <w:bookmarkStart w:id="108" w:name="geostories"/>
     <w:p>
       <w:pPr>
         <w:pStyle w:val="berschrift3"/>
@@ -3607,8 +3632,8 @@
         </w:pict>
       </w:r>
     </w:p>
-    <w:bookmarkEnd w:id="107"/>
-    <w:bookmarkStart w:id="108" w:name="global-change"/>
+    <w:bookmarkEnd w:id="108"/>
+    <w:bookmarkStart w:id="109" w:name="global-change"/>
     <w:p>
       <w:pPr>
         <w:pStyle w:val="berschrift3"/>
@@ -3667,8 +3692,8 @@
         </w:pict>
       </w:r>
     </w:p>
-    <w:bookmarkEnd w:id="108"/>
-    <w:bookmarkStart w:id="109" w:name="glossar"/>
+    <w:bookmarkEnd w:id="109"/>
+    <w:bookmarkStart w:id="110" w:name="glossar"/>
     <w:p>
       <w:pPr>
         <w:pStyle w:val="berschrift3"/>
@@ -3727,8 +3752,8 @@
         </w:pict>
       </w:r>
     </w:p>
-    <w:bookmarkEnd w:id="109"/>
-    <w:bookmarkStart w:id="110" w:name="green-skills"/>
+    <w:bookmarkEnd w:id="110"/>
+    <w:bookmarkStart w:id="111" w:name="green-skills"/>
     <w:p>
       <w:pPr>
         <w:pStyle w:val="berschrift3"/>
@@ -3752,8 +3777,8 @@
         </w:pict>
       </w:r>
     </w:p>
-    <w:bookmarkEnd w:id="110"/>
-    <w:bookmarkStart w:id="111" w:name="grün-blaue-infrastruktur"/>
+    <w:bookmarkEnd w:id="111"/>
+    <w:bookmarkStart w:id="112" w:name="grün-blaue-infrastruktur"/>
     <w:p>
       <w:pPr>
         <w:pStyle w:val="berschrift3"/>
@@ -3789,8 +3814,8 @@
         </w:pict>
       </w:r>
     </w:p>
-    <w:bookmarkEnd w:id="111"/>
-    <w:bookmarkStart w:id="112" w:name="grundhochwasser"/>
+    <w:bookmarkEnd w:id="112"/>
+    <w:bookmarkStart w:id="113" w:name="grundhochwasser"/>
     <w:p>
       <w:pPr>
         <w:pStyle w:val="berschrift3"/>
@@ -3814,8 +3839,8 @@
         </w:pict>
       </w:r>
     </w:p>
-    <w:bookmarkEnd w:id="112"/>
-    <w:bookmarkStart w:id="113" w:name="grüne-infrastruktur"/>
+    <w:bookmarkEnd w:id="113"/>
+    <w:bookmarkStart w:id="114" w:name="grüne-infrastruktur"/>
     <w:p>
       <w:pPr>
         <w:pStyle w:val="berschrift3"/>
@@ -3891,8 +3916,8 @@
         </w:pict>
       </w:r>
     </w:p>
-    <w:bookmarkEnd w:id="113"/>
-    <w:bookmarkStart w:id="114" w:name="hand-tracking"/>
+    <w:bookmarkEnd w:id="114"/>
+    <w:bookmarkStart w:id="115" w:name="hand-tracking"/>
     <w:p>
       <w:pPr>
         <w:pStyle w:val="berschrift3"/>
@@ -3956,8 +3981,8 @@
         </w:pict>
       </w:r>
     </w:p>
-    <w:bookmarkEnd w:id="114"/>
-    <w:bookmarkStart w:id="115" w:name="härtung"/>
+    <w:bookmarkEnd w:id="115"/>
+    <w:bookmarkStart w:id="116" w:name="härtung"/>
     <w:p>
       <w:pPr>
         <w:pStyle w:val="berschrift3"/>
@@ -3981,8 +4006,8 @@
         </w:pict>
       </w:r>
     </w:p>
-    <w:bookmarkEnd w:id="115"/>
-    <w:bookmarkStart w:id="116" w:name="head-mounted-display"/>
+    <w:bookmarkEnd w:id="116"/>
+    <w:bookmarkStart w:id="117" w:name="head-mounted-display"/>
     <w:p>
       <w:pPr>
         <w:pStyle w:val="berschrift3"/>
@@ -4018,8 +4043,8 @@
         </w:pict>
       </w:r>
     </w:p>
-    <w:bookmarkEnd w:id="116"/>
-    <w:bookmarkStart w:id="117" w:name="hochwasser"/>
+    <w:bookmarkEnd w:id="117"/>
+    <w:bookmarkStart w:id="118" w:name="hochwasser"/>
     <w:p>
       <w:pPr>
         <w:pStyle w:val="berschrift3"/>
@@ -4078,8 +4103,8 @@
         </w:pict>
       </w:r>
     </w:p>
-    <w:bookmarkEnd w:id="117"/>
-    <w:bookmarkStart w:id="118" w:name="hochwassergefahrenkarte"/>
+    <w:bookmarkEnd w:id="118"/>
+    <w:bookmarkStart w:id="119" w:name="hochwassergefahrenkarte"/>
     <w:p>
       <w:pPr>
         <w:pStyle w:val="berschrift3"/>
@@ -4115,8 +4140,8 @@
         </w:pict>
       </w:r>
     </w:p>
-    <w:bookmarkEnd w:id="118"/>
-    <w:bookmarkStart w:id="119" w:name="hochwasserrisikokarte"/>
+    <w:bookmarkEnd w:id="119"/>
+    <w:bookmarkStart w:id="120" w:name="hochwasserrisikokarte"/>
     <w:p>
       <w:pPr>
         <w:pStyle w:val="berschrift3"/>
@@ -4152,8 +4177,8 @@
         </w:pict>
       </w:r>
     </w:p>
-    <w:bookmarkEnd w:id="119"/>
-    <w:bookmarkStart w:id="120" w:name="immersion"/>
+    <w:bookmarkEnd w:id="120"/>
+    <w:bookmarkStart w:id="121" w:name="immersion"/>
     <w:p>
       <w:pPr>
         <w:pStyle w:val="berschrift3"/>
@@ -4177,8 +4202,8 @@
         </w:pict>
       </w:r>
     </w:p>
-    <w:bookmarkEnd w:id="120"/>
-    <w:bookmarkStart w:id="121" w:name="impact"/>
+    <w:bookmarkEnd w:id="121"/>
+    <w:bookmarkStart w:id="122" w:name="impact"/>
     <w:p>
       <w:pPr>
         <w:pStyle w:val="berschrift3"/>
@@ -4202,8 +4227,8 @@
         </w:pict>
       </w:r>
     </w:p>
-    <w:bookmarkEnd w:id="121"/>
-    <w:bookmarkStart w:id="122" w:name="infotool"/>
+    <w:bookmarkEnd w:id="122"/>
+    <w:bookmarkStart w:id="123" w:name="infotool"/>
     <w:p>
       <w:pPr>
         <w:pStyle w:val="berschrift3"/>
@@ -4227,8 +4252,8 @@
         </w:pict>
       </w:r>
     </w:p>
-    <w:bookmarkEnd w:id="122"/>
-    <w:bookmarkStart w:id="123" w:name="infrastruktur"/>
+    <w:bookmarkEnd w:id="123"/>
+    <w:bookmarkStart w:id="124" w:name="infrastruktur"/>
     <w:p>
       <w:pPr>
         <w:pStyle w:val="berschrift3"/>
@@ -4242,7 +4267,7 @@
         <w:pStyle w:val="FirstParagraph"/>
       </w:pPr>
       <w:r>
-        <w:t xml:space="preserve">Materielles, institutionelles und personelles Fundament einer funktionierenden Gesellschaft oder eines funktionierenden Systems. Unterschieden wird häufig zudem in technische und soziale Infrastruktur.</w:t>
+        <w:t xml:space="preserve">Materielles, institutionelles, ökologisches und personelles Fundament einer funktionierenden Gesellschaft oder eines funktionierenden Systems. Unterschieden wird häufig zudem in technische und soziale Infrastruktur.</w:t>
       </w:r>
     </w:p>
     <w:p>
@@ -4287,8 +4312,8 @@
         </w:pict>
       </w:r>
     </w:p>
-    <w:bookmarkEnd w:id="123"/>
-    <w:bookmarkStart w:id="124" w:name="input"/>
+    <w:bookmarkEnd w:id="124"/>
+    <w:bookmarkStart w:id="125" w:name="input"/>
     <w:p>
       <w:pPr>
         <w:pStyle w:val="berschrift3"/>
@@ -4312,8 +4337,8 @@
         </w:pict>
       </w:r>
     </w:p>
-    <w:bookmarkEnd w:id="124"/>
-    <w:bookmarkStart w:id="125" w:name="interdependenz"/>
+    <w:bookmarkEnd w:id="125"/>
+    <w:bookmarkStart w:id="126" w:name="interdependenz"/>
     <w:p>
       <w:pPr>
         <w:pStyle w:val="berschrift3"/>
@@ -4337,8 +4362,8 @@
         </w:pict>
       </w:r>
     </w:p>
-    <w:bookmarkEnd w:id="125"/>
-    <w:bookmarkStart w:id="126" w:name="interne-wissenschaftskommunikation"/>
+    <w:bookmarkEnd w:id="126"/>
+    <w:bookmarkStart w:id="127" w:name="interne-wissenschaftskommunikation"/>
     <w:p>
       <w:pPr>
         <w:pStyle w:val="berschrift3"/>
@@ -4362,8 +4387,8 @@
         </w:pict>
       </w:r>
     </w:p>
-    <w:bookmarkEnd w:id="126"/>
-    <w:bookmarkStart w:id="127" w:name="kapazität"/>
+    <w:bookmarkEnd w:id="127"/>
+    <w:bookmarkStart w:id="128" w:name="kapazität"/>
     <w:p>
       <w:pPr>
         <w:pStyle w:val="berschrift3"/>
@@ -4427,8 +4452,8 @@
         </w:pict>
       </w:r>
     </w:p>
-    <w:bookmarkEnd w:id="127"/>
-    <w:bookmarkStart w:id="128" w:name="kartenprojektion"/>
+    <w:bookmarkEnd w:id="128"/>
+    <w:bookmarkStart w:id="129" w:name="kartenprojektion"/>
     <w:p>
       <w:pPr>
         <w:pStyle w:val="berschrift3"/>
@@ -4452,8 +4477,8 @@
         </w:pict>
       </w:r>
     </w:p>
-    <w:bookmarkEnd w:id="128"/>
-    <w:bookmarkStart w:id="129" w:name="kaskadeneffekt"/>
+    <w:bookmarkEnd w:id="129"/>
+    <w:bookmarkStart w:id="130" w:name="kaskadeneffekt"/>
     <w:p>
       <w:pPr>
         <w:pStyle w:val="berschrift3"/>
@@ -4477,8 +4502,8 @@
         </w:pict>
       </w:r>
     </w:p>
-    <w:bookmarkEnd w:id="129"/>
-    <w:bookmarkStart w:id="130" w:name="katastrophe"/>
+    <w:bookmarkEnd w:id="130"/>
+    <w:bookmarkStart w:id="131" w:name="katastrophe"/>
     <w:p>
       <w:pPr>
         <w:pStyle w:val="berschrift3"/>
@@ -4537,8 +4562,8 @@
         </w:pict>
       </w:r>
     </w:p>
-    <w:bookmarkEnd w:id="130"/>
-    <w:bookmarkStart w:id="131" w:name="katastrophenschutz"/>
+    <w:bookmarkEnd w:id="131"/>
+    <w:bookmarkStart w:id="132" w:name="katastrophenschutz"/>
     <w:p>
       <w:pPr>
         <w:pStyle w:val="berschrift3"/>
@@ -4565,31 +4590,6 @@
       </w:pPr>
       <w:r>
         <w:t xml:space="preserve">Eine landesrechtliche Organisationsform zur Gefahrenabwehr bei Katastrophen, bei der alle beteiligten Behörden und Organisationen unter einheitlicher Führung zusammenarbeiten. Er umfasst koordiniertes Vorgehen zur Vermeidung, Bewältigung und Minimierung von Katastrophen, um Menschenleben zu schützen, Sachschäden zu begrenzen und die Funktionsfähigkeit kritischer Infrastrukturen aufrechtzuerhalten.</w:t>
-      </w:r>
-    </w:p>
-    <w:p>
-      <w:r>
-        <w:pict>
-          <v:rect style="width:0;height:1.5pt" o:hralign="center" o:hrstd="t" o:hr="t"/>
-        </w:pict>
-      </w:r>
-    </w:p>
-    <w:bookmarkEnd w:id="131"/>
-    <w:bookmarkStart w:id="132" w:name="klima"/>
-    <w:p>
-      <w:pPr>
-        <w:pStyle w:val="berschrift3"/>
-      </w:pPr>
-      <w:r>
-        <w:t xml:space="preserve">Klima</w:t>
-      </w:r>
-    </w:p>
-    <w:p>
-      <w:pPr>
-        <w:pStyle w:val="FirstParagraph"/>
-      </w:pPr>
-      <w:r>
-        <w:t xml:space="preserve">Spezifisches Klima, das sich sehr lokal in bodennahen Luftschichten entwickelt und stark von vorhandenen Oberflächen beeinflusst wird. Dazu gehören Untergrund, Vegetation und Bebauung. Faktoren wie die thermischen Eigenschaften der Oberfläche spielen eine wesentliche Rolle. Unterschiede in Geländeform oder Pflanzenbewuchs können in kleinen Bereichen große Temperaturunterschiede hervorrufen.</w:t>
       </w:r>
     </w:p>
     <w:p>
@@ -4614,7 +4614,7 @@
         <w:pStyle w:val="FirstParagraph"/>
       </w:pPr>
       <w:r>
-        <w:t xml:space="preserve">Maßnahmen und Strategien, die ergriffen werden, um sich an Klimaveränderungen und deren Auswirkungen anzupassen, egal ob diese natürlichen Ursprungs sind oder durch menschliche Aktivitäten verursacht werden. Es kann sich auf langfristige Klimaveränderungen sowie auf klimatische Variabilität beziehen. Wird oft synonm zu Klimawandelanpassung verwendet.</w:t>
+        <w:t xml:space="preserve">Maßnahmen und Strategien, die ergriffen werden, um sich an Klimaveränderungen und deren Auswirkungen anzupassen, egal ob diese natürlichen Ursprungs sind oder durch menschliche Aktivitäten verursacht werden. Es kann sich auf langfristige Klimaveränderungen sowie auf klimatische Variabilität beziehen. Wird oft synonym zu Klimawandelanpassung verwendet.</w:t>
       </w:r>
     </w:p>
     <w:p>
@@ -5352,7 +5352,67 @@
       </w:r>
     </w:p>
     <w:bookmarkEnd w:id="153"/>
-    <w:bookmarkStart w:id="154" w:name="mixed-reality"/>
+    <w:bookmarkStart w:id="154" w:name="mikroklima"/>
+    <w:p>
+      <w:pPr>
+        <w:pStyle w:val="berschrift3"/>
+      </w:pPr>
+      <w:r>
+        <w:t xml:space="preserve">Mikroklima</w:t>
+      </w:r>
+    </w:p>
+    <w:p>
+      <w:pPr>
+        <w:pStyle w:val="FirstParagraph"/>
+      </w:pPr>
+      <w:r>
+        <w:t xml:space="preserve">Spezifisches Klima, das sich sehr lokal in bodennahen Luftschichten entwickelt und stark von vorhandenen Oberflächen beeinflusst wird. Dazu gehören Untergrund, Vegetation und Bebauung. Faktoren wie die thermischen Eigenschaften der Oberfläche spielen eine wesentliche Rolle. Unterschiede in Geländeform oder Pflanzenbewuchs können in kleinen Bereichen große Temperaturunterschiede hervorrufen.</w:t>
+      </w:r>
+    </w:p>
+    <w:p>
+      <w:pPr>
+        <w:pStyle w:val="BodyText"/>
+      </w:pPr>
+      <w:r>
+        <w:rPr>
+          <w:b/>
+          <w:bCs/>
+        </w:rPr>
+        <w:t xml:space="preserve">Einfache Beschreibung:</w:t>
+      </w:r>
+      <w:r>
+        <w:rPr>
+          <w:b/>
+          <w:bCs/>
+        </w:rPr>
+        <w:t xml:space="preserve"> </w:t>
+      </w:r>
+      <w:r>
+        <w:rPr>
+          <w:b/>
+          <w:bCs/>
+        </w:rPr>
+        <w:t xml:space="preserve"> </w:t>
+      </w:r>
+      <w:r>
+        <w:t xml:space="preserve"> </w:t>
+      </w:r>
+      <w:r>
+        <w:t xml:space="preserve">Spezifisches Klima, das sich sehr lokal in bodennahen Luftschichten entwickelt und stark von vorhandenen Oberflächen beeinflusst wird</w:t>
+      </w:r>
+      <w:r>
+        <w:t xml:space="preserve"> </w:t>
+      </w:r>
+    </w:p>
+    <w:p>
+      <w:r>
+        <w:pict>
+          <v:rect style="width:0;height:1.5pt" o:hralign="center" o:hrstd="t" o:hr="t"/>
+        </w:pict>
+      </w:r>
+    </w:p>
+    <w:bookmarkEnd w:id="154"/>
+    <w:bookmarkStart w:id="155" w:name="mixed-reality"/>
     <w:p>
       <w:pPr>
         <w:pStyle w:val="berschrift3"/>
@@ -5388,8 +5448,8 @@
         </w:pict>
       </w:r>
     </w:p>
-    <w:bookmarkEnd w:id="154"/>
-    <w:bookmarkStart w:id="155" w:name="modellregionen"/>
+    <w:bookmarkEnd w:id="155"/>
+    <w:bookmarkStart w:id="156" w:name="modellregionen"/>
     <w:p>
       <w:pPr>
         <w:pStyle w:val="berschrift3"/>
@@ -5413,8 +5473,8 @@
         </w:pict>
       </w:r>
     </w:p>
-    <w:bookmarkEnd w:id="155"/>
-    <w:bookmarkStart w:id="156" w:name="monitoring"/>
+    <w:bookmarkEnd w:id="156"/>
+    <w:bookmarkStart w:id="157" w:name="monitoring"/>
     <w:p>
       <w:pPr>
         <w:pStyle w:val="berschrift3"/>
@@ -5438,8 +5498,8 @@
         </w:pict>
       </w:r>
     </w:p>
-    <w:bookmarkEnd w:id="156"/>
-    <w:bookmarkStart w:id="157" w:name="nachhaltigkeit"/>
+    <w:bookmarkEnd w:id="157"/>
+    <w:bookmarkStart w:id="158" w:name="nachhaltigkeit"/>
     <w:p>
       <w:pPr>
         <w:pStyle w:val="berschrift3"/>
@@ -5453,18 +5513,18 @@
         <w:pStyle w:val="FirstParagraph"/>
       </w:pPr>
       <w:r>
-        <w:t xml:space="preserve">Nachhaltigkeit wird verstanden im Sinne einer nachhaltigen Entwicklung, in der Bedürfnisse der heutigen Gesellschaft so befriedigt werden, dass es zukünftigen Generationen nicht schadet oder im besten Fall nutzt. Die drei Dimensionen wirtschaftlich effizient, sozial gerecht und ökologisch tragfähig werden dabei gleichberechtigt betrachtet.</w:t>
-      </w:r>
-    </w:p>
-    <w:p>
-      <w:r>
-        <w:pict>
-          <v:rect style="width:0;height:1.5pt" o:hralign="center" o:hrstd="t" o:hr="t"/>
-        </w:pict>
-      </w:r>
-    </w:p>
-    <w:bookmarkEnd w:id="157"/>
-    <w:bookmarkStart w:id="158" w:name="nachhaltigkeitsmanagement"/>
+        <w:t xml:space="preserve">Nachhaltigkeit wird verstanden im Sinne einer nachhaltigen Entwicklung, in der Bedürfnisse der heutigen Gesellschaft so befriedigt werden, dass es zukünftigen Generationen nicht schadet oder im besten Fall nutzt. Die drei Dimensionen; ökologisch tragfähig, sozial gerecht und wirtschaftlich effizient, werden dabei gleichberechtigt betrachtet.</w:t>
+      </w:r>
+    </w:p>
+    <w:p>
+      <w:r>
+        <w:pict>
+          <v:rect style="width:0;height:1.5pt" o:hralign="center" o:hrstd="t" o:hr="t"/>
+        </w:pict>
+      </w:r>
+    </w:p>
+    <w:bookmarkEnd w:id="158"/>
+    <w:bookmarkStart w:id="159" w:name="nachhaltigkeitsmanagement"/>
     <w:p>
       <w:pPr>
         <w:pStyle w:val="berschrift3"/>
@@ -5488,8 +5548,8 @@
         </w:pict>
       </w:r>
     </w:p>
-    <w:bookmarkEnd w:id="158"/>
-    <w:bookmarkStart w:id="159" w:name="nachhaltigkeitsstrategie"/>
+    <w:bookmarkEnd w:id="159"/>
+    <w:bookmarkStart w:id="160" w:name="nachhaltigkeitsstrategie"/>
     <w:p>
       <w:pPr>
         <w:pStyle w:val="berschrift3"/>
@@ -5513,8 +5573,8 @@
         </w:pict>
       </w:r>
     </w:p>
-    <w:bookmarkEnd w:id="159"/>
-    <w:bookmarkStart w:id="160" w:name="naturbasierte-lösung"/>
+    <w:bookmarkEnd w:id="160"/>
+    <w:bookmarkStart w:id="161" w:name="naturbasierte-lösung"/>
     <w:p>
       <w:pPr>
         <w:pStyle w:val="berschrift3"/>
@@ -5538,8 +5598,8 @@
         </w:pict>
       </w:r>
     </w:p>
-    <w:bookmarkEnd w:id="160"/>
-    <w:bookmarkStart w:id="161" w:name="nature-based-solution"/>
+    <w:bookmarkEnd w:id="161"/>
+    <w:bookmarkStart w:id="162" w:name="nature-based-solution"/>
     <w:p>
       <w:pPr>
         <w:pStyle w:val="berschrift3"/>
@@ -5603,33 +5663,68 @@
         </w:pict>
       </w:r>
     </w:p>
-    <w:bookmarkEnd w:id="161"/>
-    <w:bookmarkStart w:id="162" w:name="naturgefahren"/>
-    <w:p>
-      <w:pPr>
-        <w:pStyle w:val="berschrift3"/>
-      </w:pPr>
-      <w:r>
-        <w:t xml:space="preserve">Naturgefahren</w:t>
-      </w:r>
-    </w:p>
-    <w:p>
-      <w:pPr>
-        <w:pStyle w:val="FirstParagraph"/>
-      </w:pPr>
-      <w:r>
-        <w:t xml:space="preserve">Ein spezifisches, plötzlich eintretendes Ereignis, das die latente Gefahr tatsächlich realisiert und zu schädlichen Folgen führt.</w:t>
-      </w:r>
-    </w:p>
-    <w:p>
-      <w:r>
-        <w:pict>
-          <v:rect style="width:0;height:1.5pt" o:hralign="center" o:hrstd="t" o:hr="t"/>
-        </w:pict>
-      </w:r>
-    </w:p>
     <w:bookmarkEnd w:id="162"/>
-    <w:bookmarkStart w:id="163" w:name="next-practices"/>
+    <w:bookmarkStart w:id="163" w:name="naturgefahr"/>
+    <w:p>
+      <w:pPr>
+        <w:pStyle w:val="berschrift3"/>
+      </w:pPr>
+      <w:r>
+        <w:t xml:space="preserve">Naturgefahr</w:t>
+      </w:r>
+    </w:p>
+    <w:p>
+      <w:pPr>
+        <w:pStyle w:val="FirstParagraph"/>
+      </w:pPr>
+      <w:r>
+        <w:t xml:space="preserve">Mit der Natur oder Umweltfaktoren verbundene Gefahr</w:t>
+      </w:r>
+    </w:p>
+    <w:p>
+      <w:pPr>
+        <w:pStyle w:val="BodyText"/>
+      </w:pPr>
+      <w:r>
+        <w:rPr>
+          <w:b/>
+          <w:bCs/>
+        </w:rPr>
+        <w:t xml:space="preserve">Einfache Beschreibung:</w:t>
+      </w:r>
+      <w:r>
+        <w:rPr>
+          <w:b/>
+          <w:bCs/>
+        </w:rPr>
+        <w:t xml:space="preserve"> </w:t>
+      </w:r>
+      <w:r>
+        <w:rPr>
+          <w:b/>
+          <w:bCs/>
+        </w:rPr>
+        <w:t xml:space="preserve"> </w:t>
+      </w:r>
+      <w:r>
+        <w:t xml:space="preserve"> </w:t>
+      </w:r>
+      <w:r>
+        <w:t xml:space="preserve">Mit der Natur oder Umweltfaktoren verbundene Gefahr</w:t>
+      </w:r>
+      <w:r>
+        <w:t xml:space="preserve"> </w:t>
+      </w:r>
+    </w:p>
+    <w:p>
+      <w:r>
+        <w:pict>
+          <v:rect style="width:0;height:1.5pt" o:hralign="center" o:hrstd="t" o:hr="t"/>
+        </w:pict>
+      </w:r>
+    </w:p>
+    <w:bookmarkEnd w:id="163"/>
+    <w:bookmarkStart w:id="164" w:name="next-practices"/>
     <w:p>
       <w:pPr>
         <w:pStyle w:val="berschrift3"/>
@@ -5688,8 +5783,8 @@
         </w:pict>
       </w:r>
     </w:p>
-    <w:bookmarkEnd w:id="163"/>
-    <w:bookmarkStart w:id="164" w:name="ökosystemdienstleistungen"/>
+    <w:bookmarkEnd w:id="164"/>
+    <w:bookmarkStart w:id="165" w:name="ökosystemdienstleistungen"/>
     <w:p>
       <w:pPr>
         <w:pStyle w:val="berschrift3"/>
@@ -5713,8 +5808,8 @@
         </w:pict>
       </w:r>
     </w:p>
-    <w:bookmarkEnd w:id="164"/>
-    <w:bookmarkStart w:id="165" w:name="ökosystemfunktion"/>
+    <w:bookmarkEnd w:id="165"/>
+    <w:bookmarkStart w:id="166" w:name="ökosystemfunktion"/>
     <w:p>
       <w:pPr>
         <w:pStyle w:val="berschrift3"/>
@@ -5738,8 +5833,8 @@
         </w:pict>
       </w:r>
     </w:p>
-    <w:bookmarkEnd w:id="165"/>
-    <w:bookmarkStart w:id="166" w:name="open-geospatial-consortium"/>
+    <w:bookmarkEnd w:id="166"/>
+    <w:bookmarkStart w:id="167" w:name="open-geospatial-consortium"/>
     <w:p>
       <w:pPr>
         <w:pStyle w:val="berschrift3"/>
@@ -5775,8 +5870,8 @@
         </w:pict>
       </w:r>
     </w:p>
-    <w:bookmarkEnd w:id="166"/>
-    <w:bookmarkStart w:id="167" w:name="open-science"/>
+    <w:bookmarkEnd w:id="167"/>
+    <w:bookmarkStart w:id="168" w:name="open-science"/>
     <w:p>
       <w:pPr>
         <w:pStyle w:val="berschrift3"/>
@@ -5800,8 +5895,8 @@
         </w:pict>
       </w:r>
     </w:p>
-    <w:bookmarkEnd w:id="167"/>
-    <w:bookmarkStart w:id="168" w:name="outcome"/>
+    <w:bookmarkEnd w:id="168"/>
+    <w:bookmarkStart w:id="169" w:name="outcome"/>
     <w:p>
       <w:pPr>
         <w:pStyle w:val="berschrift3"/>
@@ -5825,8 +5920,8 @@
         </w:pict>
       </w:r>
     </w:p>
-    <w:bookmarkEnd w:id="168"/>
-    <w:bookmarkStart w:id="169" w:name="output"/>
+    <w:bookmarkEnd w:id="169"/>
+    <w:bookmarkStart w:id="170" w:name="output"/>
     <w:p>
       <w:pPr>
         <w:pStyle w:val="berschrift3"/>
@@ -5850,8 +5945,8 @@
         </w:pict>
       </w:r>
     </w:p>
-    <w:bookmarkEnd w:id="169"/>
-    <w:bookmarkStart w:id="170" w:name="partizipation"/>
+    <w:bookmarkEnd w:id="170"/>
+    <w:bookmarkStart w:id="171" w:name="partizipation"/>
     <w:p>
       <w:pPr>
         <w:pStyle w:val="berschrift3"/>
@@ -5875,8 +5970,8 @@
         </w:pict>
       </w:r>
     </w:p>
-    <w:bookmarkEnd w:id="170"/>
-    <w:bookmarkStart w:id="171" w:name="partizipative-wissenschaftskommunikation"/>
+    <w:bookmarkEnd w:id="171"/>
+    <w:bookmarkStart w:id="172" w:name="partizipative-wissenschaftskommunikation"/>
     <w:p>
       <w:pPr>
         <w:pStyle w:val="berschrift3"/>
@@ -5900,8 +5995,8 @@
         </w:pict>
       </w:r>
     </w:p>
-    <w:bookmarkEnd w:id="171"/>
-    <w:bookmarkStart w:id="172" w:name="partnerinnen"/>
+    <w:bookmarkEnd w:id="172"/>
+    <w:bookmarkStart w:id="173" w:name="partnerinnen"/>
     <w:p>
       <w:pPr>
         <w:pStyle w:val="berschrift3"/>
@@ -6000,8 +6095,8 @@
         </w:pict>
       </w:r>
     </w:p>
-    <w:bookmarkEnd w:id="172"/>
-    <w:bookmarkStart w:id="173" w:name="permeable-oberflächen"/>
+    <w:bookmarkEnd w:id="173"/>
+    <w:bookmarkStart w:id="174" w:name="permeable-oberflächen"/>
     <w:p>
       <w:pPr>
         <w:pStyle w:val="berschrift3"/>
@@ -6025,8 +6120,8 @@
         </w:pict>
       </w:r>
     </w:p>
-    <w:bookmarkEnd w:id="173"/>
-    <w:bookmarkStart w:id="174" w:name="pet-wert"/>
+    <w:bookmarkEnd w:id="174"/>
+    <w:bookmarkStart w:id="175" w:name="pet-wert"/>
     <w:p>
       <w:pPr>
         <w:pStyle w:val="berschrift3"/>
@@ -6050,8 +6145,8 @@
         </w:pict>
       </w:r>
     </w:p>
-    <w:bookmarkEnd w:id="174"/>
-    <w:bookmarkStart w:id="175" w:name="pluviale-überflutung"/>
+    <w:bookmarkEnd w:id="175"/>
+    <w:bookmarkStart w:id="176" w:name="pluviale-überflutung"/>
     <w:p>
       <w:pPr>
         <w:pStyle w:val="berschrift3"/>
@@ -6150,8 +6245,8 @@
         </w:pict>
       </w:r>
     </w:p>
-    <w:bookmarkEnd w:id="175"/>
-    <w:bookmarkStart w:id="176" w:name="practices"/>
+    <w:bookmarkEnd w:id="176"/>
+    <w:bookmarkStart w:id="177" w:name="practices"/>
     <w:p>
       <w:pPr>
         <w:pStyle w:val="berschrift3"/>
@@ -6210,8 +6305,8 @@
         </w:pict>
       </w:r>
     </w:p>
-    <w:bookmarkEnd w:id="176"/>
-    <w:bookmarkStart w:id="177" w:name="prävention"/>
+    <w:bookmarkEnd w:id="177"/>
+    <w:bookmarkStart w:id="178" w:name="prävention"/>
     <w:p>
       <w:pPr>
         <w:pStyle w:val="berschrift3"/>
@@ -6275,8 +6370,8 @@
         </w:pict>
       </w:r>
     </w:p>
-    <w:bookmarkEnd w:id="177"/>
-    <w:bookmarkStart w:id="178" w:name="projektkommunikation"/>
+    <w:bookmarkEnd w:id="178"/>
+    <w:bookmarkStart w:id="179" w:name="projektkommunikation"/>
     <w:p>
       <w:pPr>
         <w:pStyle w:val="berschrift3"/>
@@ -6340,8 +6435,8 @@
         </w:pict>
       </w:r>
     </w:p>
-    <w:bookmarkEnd w:id="178"/>
-    <w:bookmarkStart w:id="179" w:name="projektmarketing"/>
+    <w:bookmarkEnd w:id="179"/>
+    <w:bookmarkStart w:id="180" w:name="projektmarketing"/>
     <w:p>
       <w:pPr>
         <w:pStyle w:val="berschrift3"/>
@@ -6405,8 +6500,8 @@
         </w:pict>
       </w:r>
     </w:p>
-    <w:bookmarkEnd w:id="179"/>
-    <w:bookmarkStart w:id="180" w:name="prospektive-evaluation"/>
+    <w:bookmarkEnd w:id="180"/>
+    <w:bookmarkStart w:id="181" w:name="prospektive-evaluation"/>
     <w:p>
       <w:pPr>
         <w:pStyle w:val="berschrift3"/>
@@ -6470,8 +6565,8 @@
         </w:pict>
       </w:r>
     </w:p>
-    <w:bookmarkEnd w:id="180"/>
-    <w:bookmarkStart w:id="181" w:name="prototyp"/>
+    <w:bookmarkEnd w:id="181"/>
+    <w:bookmarkStart w:id="182" w:name="prototyp"/>
     <w:p>
       <w:pPr>
         <w:pStyle w:val="berschrift3"/>
@@ -6495,8 +6590,8 @@
         </w:pict>
       </w:r>
     </w:p>
-    <w:bookmarkEnd w:id="181"/>
-    <w:bookmarkStart w:id="182" w:name="qualifikation"/>
+    <w:bookmarkEnd w:id="182"/>
+    <w:bookmarkStart w:id="183" w:name="qualifikation"/>
     <w:p>
       <w:pPr>
         <w:pStyle w:val="berschrift3"/>
@@ -6520,8 +6615,8 @@
         </w:pict>
       </w:r>
     </w:p>
-    <w:bookmarkEnd w:id="182"/>
-    <w:bookmarkStart w:id="183" w:name="qualifizierungsbedarf"/>
+    <w:bookmarkEnd w:id="183"/>
+    <w:bookmarkStart w:id="184" w:name="qualifizierungsbedarf"/>
     <w:p>
       <w:pPr>
         <w:pStyle w:val="berschrift3"/>
@@ -6545,8 +6640,8 @@
         </w:pict>
       </w:r>
     </w:p>
-    <w:bookmarkEnd w:id="183"/>
-    <w:bookmarkStart w:id="184" w:name="rasterdaten"/>
+    <w:bookmarkEnd w:id="184"/>
+    <w:bookmarkStart w:id="185" w:name="rasterdaten"/>
     <w:p>
       <w:pPr>
         <w:pStyle w:val="berschrift3"/>
@@ -6570,8 +6665,8 @@
         </w:pict>
       </w:r>
     </w:p>
-    <w:bookmarkEnd w:id="184"/>
-    <w:bookmarkStart w:id="185" w:name="räumliche-analyse"/>
+    <w:bookmarkEnd w:id="185"/>
+    <w:bookmarkStart w:id="186" w:name="räumliche-analyse"/>
     <w:p>
       <w:pPr>
         <w:pStyle w:val="berschrift3"/>
@@ -6595,8 +6690,8 @@
         </w:pict>
       </w:r>
     </w:p>
-    <w:bookmarkEnd w:id="185"/>
-    <w:bookmarkStart w:id="186" w:name="räumliche-auflösung"/>
+    <w:bookmarkEnd w:id="186"/>
+    <w:bookmarkStart w:id="187" w:name="räumliche-auflösung"/>
     <w:p>
       <w:pPr>
         <w:pStyle w:val="berschrift3"/>
@@ -6620,8 +6715,8 @@
         </w:pict>
       </w:r>
     </w:p>
-    <w:bookmarkEnd w:id="186"/>
-    <w:bookmarkStart w:id="187" w:name="realexperiment"/>
+    <w:bookmarkEnd w:id="187"/>
+    <w:bookmarkStart w:id="188" w:name="realexperiment"/>
     <w:p>
       <w:pPr>
         <w:pStyle w:val="berschrift3"/>
@@ -6685,8 +6780,8 @@
         </w:pict>
       </w:r>
     </w:p>
-    <w:bookmarkEnd w:id="187"/>
-    <w:bookmarkStart w:id="188" w:name="reallabor"/>
+    <w:bookmarkEnd w:id="188"/>
+    <w:bookmarkStart w:id="189" w:name="reallabor"/>
     <w:p>
       <w:pPr>
         <w:pStyle w:val="berschrift3"/>
@@ -6745,8 +6840,8 @@
         </w:pict>
       </w:r>
     </w:p>
-    <w:bookmarkEnd w:id="188"/>
-    <w:bookmarkStart w:id="189" w:name="regenwasserbewirtschaftung"/>
+    <w:bookmarkEnd w:id="189"/>
+    <w:bookmarkStart w:id="190" w:name="regenwasserbewirtschaftung"/>
     <w:p>
       <w:pPr>
         <w:pStyle w:val="berschrift3"/>
@@ -6770,8 +6865,8 @@
         </w:pict>
       </w:r>
     </w:p>
-    <w:bookmarkEnd w:id="189"/>
-    <w:bookmarkStart w:id="190" w:name="rekultivierung"/>
+    <w:bookmarkEnd w:id="190"/>
+    <w:bookmarkStart w:id="191" w:name="rekultivierung"/>
     <w:p>
       <w:pPr>
         <w:pStyle w:val="berschrift3"/>
@@ -6795,8 +6890,8 @@
         </w:pict>
       </w:r>
     </w:p>
-    <w:bookmarkEnd w:id="190"/>
-    <w:bookmarkStart w:id="191" w:name="renaturierung"/>
+    <w:bookmarkEnd w:id="191"/>
+    <w:bookmarkStart w:id="192" w:name="renaturierung"/>
     <w:p>
       <w:pPr>
         <w:pStyle w:val="berschrift3"/>
@@ -6860,8 +6955,8 @@
         </w:pict>
       </w:r>
     </w:p>
-    <w:bookmarkEnd w:id="191"/>
-    <w:bookmarkStart w:id="192" w:name="resilienz"/>
+    <w:bookmarkEnd w:id="192"/>
+    <w:bookmarkStart w:id="193" w:name="resilienz"/>
     <w:p>
       <w:pPr>
         <w:pStyle w:val="berschrift3"/>
@@ -6885,8 +6980,8 @@
         </w:pict>
       </w:r>
     </w:p>
-    <w:bookmarkEnd w:id="192"/>
-    <w:bookmarkStart w:id="193" w:name="responsive-wissenschaftskommunikation"/>
+    <w:bookmarkEnd w:id="193"/>
+    <w:bookmarkStart w:id="194" w:name="responsive-wissenschaftskommunikation"/>
     <w:p>
       <w:pPr>
         <w:pStyle w:val="berschrift3"/>
@@ -6910,8 +7005,8 @@
         </w:pict>
       </w:r>
     </w:p>
-    <w:bookmarkEnd w:id="193"/>
-    <w:bookmarkStart w:id="194" w:name="retentionsfläche"/>
+    <w:bookmarkEnd w:id="194"/>
+    <w:bookmarkStart w:id="195" w:name="retentionsfläche"/>
     <w:p>
       <w:pPr>
         <w:pStyle w:val="berschrift3"/>
@@ -6935,8 +7030,8 @@
         </w:pict>
       </w:r>
     </w:p>
-    <w:bookmarkEnd w:id="194"/>
-    <w:bookmarkStart w:id="195" w:name="revitalisierung"/>
+    <w:bookmarkEnd w:id="195"/>
+    <w:bookmarkStart w:id="196" w:name="revitalisierung"/>
     <w:p>
       <w:pPr>
         <w:pStyle w:val="berschrift3"/>
@@ -7000,8 +7095,8 @@
         </w:pict>
       </w:r>
     </w:p>
-    <w:bookmarkEnd w:id="195"/>
-    <w:bookmarkStart w:id="196" w:name="risiko"/>
+    <w:bookmarkEnd w:id="196"/>
+    <w:bookmarkStart w:id="197" w:name="risiko"/>
     <w:p>
       <w:pPr>
         <w:pStyle w:val="berschrift3"/>
@@ -7025,8 +7120,8 @@
         </w:pict>
       </w:r>
     </w:p>
-    <w:bookmarkEnd w:id="196"/>
-    <w:bookmarkStart w:id="197" w:name="risikokarte"/>
+    <w:bookmarkEnd w:id="197"/>
+    <w:bookmarkStart w:id="198" w:name="risikokarte"/>
     <w:p>
       <w:pPr>
         <w:pStyle w:val="berschrift3"/>
@@ -7050,8 +7145,8 @@
         </w:pict>
       </w:r>
     </w:p>
-    <w:bookmarkEnd w:id="197"/>
-    <w:bookmarkStart w:id="198" w:name="risikomanagement"/>
+    <w:bookmarkEnd w:id="198"/>
+    <w:bookmarkStart w:id="199" w:name="risikomanagement"/>
     <w:p>
       <w:pPr>
         <w:pStyle w:val="berschrift3"/>
@@ -7075,8 +7170,8 @@
         </w:pict>
       </w:r>
     </w:p>
-    <w:bookmarkEnd w:id="198"/>
-    <w:bookmarkStart w:id="199" w:name="rückhaltevolumen"/>
+    <w:bookmarkEnd w:id="199"/>
+    <w:bookmarkStart w:id="200" w:name="rückhaltevolumen"/>
     <w:p>
       <w:pPr>
         <w:pStyle w:val="berschrift3"/>
@@ -7100,8 +7195,8 @@
         </w:pict>
       </w:r>
     </w:p>
-    <w:bookmarkEnd w:id="199"/>
-    <w:bookmarkStart w:id="200" w:name="schaden"/>
+    <w:bookmarkEnd w:id="200"/>
+    <w:bookmarkStart w:id="201" w:name="schaden"/>
     <w:p>
       <w:pPr>
         <w:pStyle w:val="berschrift3"/>
@@ -7160,8 +7255,8 @@
         </w:pict>
       </w:r>
     </w:p>
-    <w:bookmarkEnd w:id="200"/>
-    <w:bookmarkStart w:id="201" w:name="schutzgut"/>
+    <w:bookmarkEnd w:id="201"/>
+    <w:bookmarkStart w:id="202" w:name="schutzgut"/>
     <w:p>
       <w:pPr>
         <w:pStyle w:val="berschrift3"/>
@@ -7185,8 +7280,8 @@
         </w:pict>
       </w:r>
     </w:p>
-    <w:bookmarkEnd w:id="201"/>
-    <w:bookmarkStart w:id="202" w:name="schwammstadt"/>
+    <w:bookmarkEnd w:id="202"/>
+    <w:bookmarkStart w:id="203" w:name="schwammstadt"/>
     <w:p>
       <w:pPr>
         <w:pStyle w:val="berschrift3"/>
@@ -7210,8 +7305,8 @@
         </w:pict>
       </w:r>
     </w:p>
-    <w:bookmarkEnd w:id="202"/>
-    <w:bookmarkStart w:id="203" w:name="sensitivität"/>
+    <w:bookmarkEnd w:id="203"/>
+    <w:bookmarkStart w:id="204" w:name="sensitivität"/>
     <w:p>
       <w:pPr>
         <w:pStyle w:val="berschrift3"/>
@@ -7235,8 +7330,8 @@
         </w:pict>
       </w:r>
     </w:p>
-    <w:bookmarkEnd w:id="203"/>
-    <w:bookmarkStart w:id="204" w:name="serious-games"/>
+    <w:bookmarkEnd w:id="204"/>
+    <w:bookmarkStart w:id="205" w:name="serious-games"/>
     <w:p>
       <w:pPr>
         <w:pStyle w:val="berschrift3"/>
@@ -7260,8 +7355,8 @@
         </w:pict>
       </w:r>
     </w:p>
-    <w:bookmarkEnd w:id="204"/>
-    <w:bookmarkStart w:id="205" w:name="simulationen"/>
+    <w:bookmarkEnd w:id="205"/>
+    <w:bookmarkStart w:id="206" w:name="simulationen"/>
     <w:p>
       <w:pPr>
         <w:pStyle w:val="berschrift3"/>
@@ -7285,8 +7380,8 @@
         </w:pict>
       </w:r>
     </w:p>
-    <w:bookmarkEnd w:id="205"/>
-    <w:bookmarkStart w:id="206" w:name="sites"/>
+    <w:bookmarkEnd w:id="206"/>
+    <w:bookmarkStart w:id="207" w:name="sites"/>
     <w:p>
       <w:pPr>
         <w:pStyle w:val="berschrift3"/>
@@ -7345,8 +7440,8 @@
         </w:pict>
       </w:r>
     </w:p>
-    <w:bookmarkEnd w:id="206"/>
-    <w:bookmarkStart w:id="207" w:name="stakeholder"/>
+    <w:bookmarkEnd w:id="207"/>
+    <w:bookmarkStart w:id="208" w:name="stakeholder"/>
     <w:p>
       <w:pPr>
         <w:pStyle w:val="berschrift3"/>
@@ -7424,8 +7519,8 @@
         </w:pict>
       </w:r>
     </w:p>
-    <w:bookmarkEnd w:id="207"/>
-    <w:bookmarkStart w:id="208" w:name="starkregen"/>
+    <w:bookmarkEnd w:id="208"/>
+    <w:bookmarkStart w:id="209" w:name="starkregen"/>
     <w:p>
       <w:pPr>
         <w:pStyle w:val="berschrift3"/>
@@ -7449,8 +7544,8 @@
         </w:pict>
       </w:r>
     </w:p>
-    <w:bookmarkEnd w:id="208"/>
-    <w:bookmarkStart w:id="209" w:name="starkregengefahrenkarte"/>
+    <w:bookmarkEnd w:id="209"/>
+    <w:bookmarkStart w:id="210" w:name="starkregengefahrenkarte"/>
     <w:p>
       <w:pPr>
         <w:pStyle w:val="berschrift3"/>
@@ -7486,8 +7581,8 @@
         </w:pict>
       </w:r>
     </w:p>
-    <w:bookmarkEnd w:id="209"/>
-    <w:bookmarkStart w:id="210" w:name="starkregenindex"/>
+    <w:bookmarkEnd w:id="210"/>
+    <w:bookmarkStart w:id="211" w:name="starkregenindex"/>
     <w:p>
       <w:pPr>
         <w:pStyle w:val="berschrift3"/>
@@ -7523,8 +7618,8 @@
         </w:pict>
       </w:r>
     </w:p>
-    <w:bookmarkEnd w:id="210"/>
-    <w:bookmarkStart w:id="211" w:name="starkregenrisikokarte"/>
+    <w:bookmarkEnd w:id="211"/>
+    <w:bookmarkStart w:id="212" w:name="starkregenrisikokarte"/>
     <w:p>
       <w:pPr>
         <w:pStyle w:val="berschrift3"/>
@@ -7548,8 +7643,8 @@
         </w:pict>
       </w:r>
     </w:p>
-    <w:bookmarkEnd w:id="211"/>
-    <w:bookmarkStart w:id="212" w:name="staudamm"/>
+    <w:bookmarkEnd w:id="212"/>
+    <w:bookmarkStart w:id="213" w:name="staudamm"/>
     <w:p>
       <w:pPr>
         <w:pStyle w:val="berschrift3"/>
@@ -7573,8 +7668,8 @@
         </w:pict>
       </w:r>
     </w:p>
-    <w:bookmarkEnd w:id="212"/>
-    <w:bookmarkStart w:id="213" w:name="sturmflut"/>
+    <w:bookmarkEnd w:id="213"/>
+    <w:bookmarkStart w:id="214" w:name="sturmflut"/>
     <w:p>
       <w:pPr>
         <w:pStyle w:val="berschrift3"/>
@@ -7598,8 +7693,8 @@
         </w:pict>
       </w:r>
     </w:p>
-    <w:bookmarkEnd w:id="213"/>
-    <w:bookmarkStart w:id="214" w:name="summative-evaluation"/>
+    <w:bookmarkEnd w:id="214"/>
+    <w:bookmarkStart w:id="215" w:name="summative-evaluation"/>
     <w:p>
       <w:pPr>
         <w:pStyle w:val="berschrift3"/>
@@ -7623,8 +7718,8 @@
         </w:pict>
       </w:r>
     </w:p>
-    <w:bookmarkEnd w:id="214"/>
-    <w:bookmarkStart w:id="215" w:name="sustainable-development-goals"/>
+    <w:bookmarkEnd w:id="215"/>
+    <w:bookmarkStart w:id="216" w:name="sustainable-development-goals"/>
     <w:p>
       <w:pPr>
         <w:pStyle w:val="berschrift3"/>
@@ -7740,8 +7835,8 @@
         </w:pict>
       </w:r>
     </w:p>
-    <w:bookmarkEnd w:id="215"/>
-    <w:bookmarkStart w:id="216" w:name="system"/>
+    <w:bookmarkEnd w:id="216"/>
+    <w:bookmarkStart w:id="217" w:name="system"/>
     <w:p>
       <w:pPr>
         <w:pStyle w:val="berschrift3"/>
@@ -7765,8 +7860,8 @@
         </w:pict>
       </w:r>
     </w:p>
-    <w:bookmarkEnd w:id="216"/>
-    <w:bookmarkStart w:id="217" w:name="systemwissen"/>
+    <w:bookmarkEnd w:id="217"/>
+    <w:bookmarkStart w:id="218" w:name="systemwissen"/>
     <w:p>
       <w:pPr>
         <w:pStyle w:val="berschrift3"/>
@@ -7790,8 +7885,8 @@
         </w:pict>
       </w:r>
     </w:p>
-    <w:bookmarkEnd w:id="217"/>
-    <w:bookmarkStart w:id="218" w:name="teilentsiegelung"/>
+    <w:bookmarkEnd w:id="218"/>
+    <w:bookmarkStart w:id="219" w:name="teilentsiegelung"/>
     <w:p>
       <w:pPr>
         <w:pStyle w:val="berschrift3"/>
@@ -7815,8 +7910,8 @@
         </w:pict>
       </w:r>
     </w:p>
-    <w:bookmarkEnd w:id="218"/>
-    <w:bookmarkStart w:id="219" w:name="thermische-ausgleichsfunktion"/>
+    <w:bookmarkEnd w:id="219"/>
+    <w:bookmarkStart w:id="220" w:name="thermische-ausgleichsfunktion"/>
     <w:p>
       <w:pPr>
         <w:pStyle w:val="berschrift3"/>
@@ -7840,8 +7935,8 @@
         </w:pict>
       </w:r>
     </w:p>
-    <w:bookmarkEnd w:id="219"/>
-    <w:bookmarkStart w:id="220" w:name="thermische-belastung"/>
+    <w:bookmarkEnd w:id="220"/>
+    <w:bookmarkStart w:id="221" w:name="thermische-belastung"/>
     <w:p>
       <w:pPr>
         <w:pStyle w:val="berschrift3"/>
@@ -7865,8 +7960,8 @@
         </w:pict>
       </w:r>
     </w:p>
-    <w:bookmarkEnd w:id="220"/>
-    <w:bookmarkStart w:id="221" w:name="transdisziplinäres-arbeiten"/>
+    <w:bookmarkEnd w:id="221"/>
+    <w:bookmarkStart w:id="222" w:name="transdisziplinäres-arbeiten"/>
     <w:p>
       <w:pPr>
         <w:pStyle w:val="berschrift3"/>
@@ -7890,8 +7985,8 @@
         </w:pict>
       </w:r>
     </w:p>
-    <w:bookmarkEnd w:id="221"/>
-    <w:bookmarkStart w:id="222" w:name="transfer"/>
+    <w:bookmarkEnd w:id="222"/>
+    <w:bookmarkStart w:id="223" w:name="transfer"/>
     <w:p>
       <w:pPr>
         <w:pStyle w:val="berschrift3"/>
@@ -7955,8 +8050,8 @@
         </w:pict>
       </w:r>
     </w:p>
-    <w:bookmarkEnd w:id="222"/>
-    <w:bookmarkStart w:id="223" w:name="transferbeirat"/>
+    <w:bookmarkEnd w:id="223"/>
+    <w:bookmarkStart w:id="224" w:name="transferbeirat"/>
     <w:p>
       <w:pPr>
         <w:pStyle w:val="berschrift3"/>
@@ -7980,8 +8075,8 @@
         </w:pict>
       </w:r>
     </w:p>
-    <w:bookmarkEnd w:id="223"/>
-    <w:bookmarkStart w:id="224" w:name="transfermodus-1"/>
+    <w:bookmarkEnd w:id="224"/>
+    <w:bookmarkStart w:id="225" w:name="transfermodus-1"/>
     <w:p>
       <w:pPr>
         <w:pStyle w:val="berschrift3"/>
@@ -8045,8 +8140,8 @@
         </w:pict>
       </w:r>
     </w:p>
-    <w:bookmarkEnd w:id="224"/>
-    <w:bookmarkStart w:id="225" w:name="transfermodus-2a"/>
+    <w:bookmarkEnd w:id="225"/>
+    <w:bookmarkStart w:id="226" w:name="transfermodus-2a"/>
     <w:p>
       <w:pPr>
         <w:pStyle w:val="berschrift3"/>
@@ -8124,8 +8219,8 @@
         </w:pict>
       </w:r>
     </w:p>
-    <w:bookmarkEnd w:id="225"/>
-    <w:bookmarkStart w:id="226" w:name="transfermodus-2b"/>
+    <w:bookmarkEnd w:id="226"/>
+    <w:bookmarkStart w:id="227" w:name="transfermodus-2b"/>
     <w:p>
       <w:pPr>
         <w:pStyle w:val="berschrift3"/>
@@ -8189,8 +8284,8 @@
         </w:pict>
       </w:r>
     </w:p>
-    <w:bookmarkEnd w:id="226"/>
-    <w:bookmarkStart w:id="227" w:name="transformation"/>
+    <w:bookmarkEnd w:id="227"/>
+    <w:bookmarkStart w:id="228" w:name="transformation"/>
     <w:p>
       <w:pPr>
         <w:pStyle w:val="berschrift3"/>
@@ -8214,8 +8309,8 @@
         </w:pict>
       </w:r>
     </w:p>
-    <w:bookmarkEnd w:id="227"/>
-    <w:bookmarkStart w:id="228" w:name="transformation-skills"/>
+    <w:bookmarkEnd w:id="228"/>
+    <w:bookmarkStart w:id="229" w:name="transformation-skills"/>
     <w:p>
       <w:pPr>
         <w:pStyle w:val="berschrift3"/>
@@ -8239,8 +8334,8 @@
         </w:pict>
       </w:r>
     </w:p>
-    <w:bookmarkEnd w:id="228"/>
-    <w:bookmarkStart w:id="229" w:name="transformationsnetzwerk"/>
+    <w:bookmarkEnd w:id="229"/>
+    <w:bookmarkStart w:id="230" w:name="transformationsnetzwerk"/>
     <w:p>
       <w:pPr>
         <w:pStyle w:val="berschrift3"/>
@@ -8264,8 +8359,8 @@
         </w:pict>
       </w:r>
     </w:p>
-    <w:bookmarkEnd w:id="229"/>
-    <w:bookmarkStart w:id="230" w:name="transformationswissen"/>
+    <w:bookmarkEnd w:id="230"/>
+    <w:bookmarkStart w:id="231" w:name="transformationswissen"/>
     <w:p>
       <w:pPr>
         <w:pStyle w:val="berschrift3"/>
@@ -8319,18 +8414,86 @@
         </w:r>
       </w:hyperlink>
       <w:r>
-        <w:t xml:space="preserve"> </w:t>
-      </w:r>
-    </w:p>
-    <w:p>
-      <w:r>
-        <w:pict>
-          <v:rect style="width:0;height:1.5pt" o:hralign="center" o:hrstd="t" o:hr="t"/>
-        </w:pict>
-      </w:r>
-    </w:p>
-    <w:bookmarkEnd w:id="230"/>
-    <w:bookmarkStart w:id="231" w:name="transformative-wissenschaft"/>
+        <w:t xml:space="preserve">,</w:t>
+      </w:r>
+      <w:r>
+        <w:t xml:space="preserve"> </w:t>
+      </w:r>
+      <w:hyperlink w:anchor="zielwissen">
+        <w:r>
+          <w:rPr>
+            <w:rStyle w:val="Hyperlink"/>
+          </w:rPr>
+          <w:t xml:space="preserve">Zielwissen</w:t>
+        </w:r>
+      </w:hyperlink>
+      <w:r>
+        <w:t xml:space="preserve"> </w:t>
+      </w:r>
+    </w:p>
+    <w:p>
+      <w:pPr>
+        <w:pStyle w:val="BodyText"/>
+      </w:pPr>
+      <w:r>
+        <w:rPr>
+          <w:b/>
+          <w:bCs/>
+        </w:rPr>
+        <w:t xml:space="preserve">Unterbegriff von:</w:t>
+      </w:r>
+      <w:r>
+        <w:rPr>
+          <w:b/>
+          <w:bCs/>
+        </w:rPr>
+        <w:t xml:space="preserve"> </w:t>
+      </w:r>
+      <w:r>
+        <w:rPr>
+          <w:b/>
+          <w:bCs/>
+        </w:rPr>
+        <w:t xml:space="preserve"> </w:t>
+      </w:r>
+      <w:r>
+        <w:t xml:space="preserve"> </w:t>
+      </w:r>
+      <w:hyperlink w:anchor="transformatives-lernen">
+        <w:r>
+          <w:rPr>
+            <w:rStyle w:val="Hyperlink"/>
+          </w:rPr>
+          <w:t xml:space="preserve">Transformatives Lernen</w:t>
+        </w:r>
+      </w:hyperlink>
+      <w:r>
+        <w:t xml:space="preserve">,</w:t>
+      </w:r>
+      <w:r>
+        <w:t xml:space="preserve"> </w:t>
+      </w:r>
+      <w:hyperlink w:anchor="transformative-wissenschaft">
+        <w:r>
+          <w:rPr>
+            <w:rStyle w:val="Hyperlink"/>
+          </w:rPr>
+          <w:t xml:space="preserve">Transformative Wissenschaft</w:t>
+        </w:r>
+      </w:hyperlink>
+      <w:r>
+        <w:t xml:space="preserve"> </w:t>
+      </w:r>
+    </w:p>
+    <w:p>
+      <w:r>
+        <w:pict>
+          <v:rect style="width:0;height:1.5pt" o:hralign="center" o:hrstd="t" o:hr="t"/>
+        </w:pict>
+      </w:r>
+    </w:p>
+    <w:bookmarkEnd w:id="231"/>
+    <w:bookmarkStart w:id="232" w:name="transformative-wissenschaft"/>
     <w:p>
       <w:pPr>
         <w:pStyle w:val="berschrift3"/>
@@ -8354,8 +8517,8 @@
         </w:pict>
       </w:r>
     </w:p>
-    <w:bookmarkEnd w:id="231"/>
-    <w:bookmarkStart w:id="232" w:name="transformatives-lernen"/>
+    <w:bookmarkEnd w:id="232"/>
+    <w:bookmarkStart w:id="233" w:name="transformatives-lernen"/>
     <w:p>
       <w:pPr>
         <w:pStyle w:val="berschrift3"/>
@@ -8379,8 +8542,8 @@
         </w:pict>
       </w:r>
     </w:p>
-    <w:bookmarkEnd w:id="232"/>
-    <w:bookmarkStart w:id="233" w:name="urbane-hitzeinsel"/>
+    <w:bookmarkEnd w:id="233"/>
+    <w:bookmarkStart w:id="234" w:name="urbane-hitzeinsel"/>
     <w:p>
       <w:pPr>
         <w:pStyle w:val="berschrift3"/>
@@ -8416,8 +8579,8 @@
         </w:pict>
       </w:r>
     </w:p>
-    <w:bookmarkEnd w:id="233"/>
-    <w:bookmarkStart w:id="234" w:name="urbane-resilienz"/>
+    <w:bookmarkEnd w:id="234"/>
+    <w:bookmarkStart w:id="235" w:name="urbane-resilienz"/>
     <w:p>
       <w:pPr>
         <w:pStyle w:val="berschrift3"/>
@@ -8441,8 +8604,8 @@
         </w:pict>
       </w:r>
     </w:p>
-    <w:bookmarkEnd w:id="234"/>
-    <w:bookmarkStart w:id="235" w:name="urbane-retentionsräume"/>
+    <w:bookmarkEnd w:id="235"/>
+    <w:bookmarkStart w:id="236" w:name="urbane-retentionsräume"/>
     <w:p>
       <w:pPr>
         <w:pStyle w:val="berschrift3"/>
@@ -8466,8 +8629,8 @@
         </w:pict>
       </w:r>
     </w:p>
-    <w:bookmarkEnd w:id="235"/>
-    <w:bookmarkStart w:id="236" w:name="urbaner-digitaler-zwilling"/>
+    <w:bookmarkEnd w:id="236"/>
+    <w:bookmarkStart w:id="237" w:name="urbaner-digitaler-zwilling"/>
     <w:p>
       <w:pPr>
         <w:pStyle w:val="berschrift3"/>
@@ -8531,8 +8694,8 @@
         </w:pict>
       </w:r>
     </w:p>
-    <w:bookmarkEnd w:id="236"/>
-    <w:bookmarkStart w:id="237" w:name="vektordaten"/>
+    <w:bookmarkEnd w:id="237"/>
+    <w:bookmarkStart w:id="238" w:name="vektordaten"/>
     <w:p>
       <w:pPr>
         <w:pStyle w:val="berschrift3"/>
@@ -8556,8 +8719,8 @@
         </w:pict>
       </w:r>
     </w:p>
-    <w:bookmarkEnd w:id="237"/>
-    <w:bookmarkStart w:id="238" w:name="verletzlichkeit"/>
+    <w:bookmarkEnd w:id="238"/>
+    <w:bookmarkStart w:id="239" w:name="verletzlichkeit"/>
     <w:p>
       <w:pPr>
         <w:pStyle w:val="berschrift3"/>
@@ -8581,8 +8744,8 @@
         </w:pict>
       </w:r>
     </w:p>
-    <w:bookmarkEnd w:id="238"/>
-    <w:bookmarkStart w:id="239" w:name="verwundbarkeit"/>
+    <w:bookmarkEnd w:id="239"/>
+    <w:bookmarkStart w:id="240" w:name="verwundbarkeit"/>
     <w:p>
       <w:pPr>
         <w:pStyle w:val="berschrift3"/>
@@ -8660,8 +8823,8 @@
         </w:pict>
       </w:r>
     </w:p>
-    <w:bookmarkEnd w:id="239"/>
-    <w:bookmarkStart w:id="240" w:name="virtual-reality"/>
+    <w:bookmarkEnd w:id="240"/>
+    <w:bookmarkStart w:id="241" w:name="virtual-reality"/>
     <w:p>
       <w:pPr>
         <w:pStyle w:val="berschrift3"/>
@@ -8697,8 +8860,8 @@
         </w:pict>
       </w:r>
     </w:p>
-    <w:bookmarkEnd w:id="240"/>
-    <w:bookmarkStart w:id="241" w:name="virtuelle-realität"/>
+    <w:bookmarkEnd w:id="241"/>
+    <w:bookmarkStart w:id="242" w:name="virtuelle-realität"/>
     <w:p>
       <w:pPr>
         <w:pStyle w:val="berschrift3"/>
@@ -8734,8 +8897,8 @@
         </w:pict>
       </w:r>
     </w:p>
-    <w:bookmarkEnd w:id="241"/>
-    <w:bookmarkStart w:id="242" w:name="vision"/>
+    <w:bookmarkEnd w:id="242"/>
+    <w:bookmarkStart w:id="243" w:name="vision"/>
     <w:p>
       <w:pPr>
         <w:pStyle w:val="berschrift3"/>
@@ -8759,8 +8922,8 @@
         </w:pict>
       </w:r>
     </w:p>
-    <w:bookmarkEnd w:id="242"/>
-    <w:bookmarkStart w:id="243" w:name="vr-brille"/>
+    <w:bookmarkEnd w:id="243"/>
+    <w:bookmarkStart w:id="244" w:name="vr-brille"/>
     <w:p>
       <w:pPr>
         <w:pStyle w:val="berschrift3"/>
@@ -8784,8 +8947,8 @@
         </w:pict>
       </w:r>
     </w:p>
-    <w:bookmarkEnd w:id="243"/>
-    <w:bookmarkStart w:id="244" w:name="vr-laufband"/>
+    <w:bookmarkEnd w:id="244"/>
+    <w:bookmarkStart w:id="245" w:name="vr-laufband"/>
     <w:p>
       <w:pPr>
         <w:pStyle w:val="berschrift3"/>
@@ -8809,8 +8972,8 @@
         </w:pict>
       </w:r>
     </w:p>
-    <w:bookmarkEnd w:id="244"/>
-    <w:bookmarkStart w:id="245" w:name="vuca"/>
+    <w:bookmarkEnd w:id="245"/>
+    <w:bookmarkStart w:id="246" w:name="vuca"/>
     <w:p>
       <w:pPr>
         <w:pStyle w:val="berschrift3"/>
@@ -8950,8 +9113,8 @@
         </w:pict>
       </w:r>
     </w:p>
-    <w:bookmarkEnd w:id="245"/>
-    <w:bookmarkStart w:id="246" w:name="vulnerabilität"/>
+    <w:bookmarkEnd w:id="246"/>
+    <w:bookmarkStart w:id="247" w:name="vulnerabilität"/>
     <w:p>
       <w:pPr>
         <w:pStyle w:val="berschrift3"/>
@@ -9015,8 +9178,8 @@
         </w:pict>
       </w:r>
     </w:p>
-    <w:bookmarkEnd w:id="246"/>
-    <w:bookmarkStart w:id="247" w:name="vulnerable-personengruppen"/>
+    <w:bookmarkEnd w:id="247"/>
+    <w:bookmarkStart w:id="248" w:name="vulnerable-personengruppen"/>
     <w:p>
       <w:pPr>
         <w:pStyle w:val="berschrift3"/>
@@ -9040,8 +9203,8 @@
         </w:pict>
       </w:r>
     </w:p>
-    <w:bookmarkEnd w:id="247"/>
-    <w:bookmarkStart w:id="248" w:name="wassersensible-stadt"/>
+    <w:bookmarkEnd w:id="248"/>
+    <w:bookmarkStart w:id="249" w:name="wassersensible-stadt"/>
     <w:p>
       <w:pPr>
         <w:pStyle w:val="berschrift3"/>
@@ -9182,8 +9345,8 @@
         </w:pict>
       </w:r>
     </w:p>
-    <w:bookmarkEnd w:id="248"/>
-    <w:bookmarkStart w:id="249" w:name="web-feature-service"/>
+    <w:bookmarkEnd w:id="249"/>
+    <w:bookmarkStart w:id="250" w:name="web-feature-service"/>
     <w:p>
       <w:pPr>
         <w:pStyle w:val="berschrift3"/>
@@ -9219,8 +9382,8 @@
         </w:pict>
       </w:r>
     </w:p>
-    <w:bookmarkEnd w:id="249"/>
-    <w:bookmarkStart w:id="250" w:name="web-map-service"/>
+    <w:bookmarkEnd w:id="250"/>
+    <w:bookmarkStart w:id="251" w:name="web-map-service"/>
     <w:p>
       <w:pPr>
         <w:pStyle w:val="berschrift3"/>
@@ -9256,8 +9419,8 @@
         </w:pict>
       </w:r>
     </w:p>
-    <w:bookmarkEnd w:id="250"/>
-    <w:bookmarkStart w:id="251" w:name="weiterbildung"/>
+    <w:bookmarkEnd w:id="251"/>
+    <w:bookmarkStart w:id="252" w:name="weiterbildung"/>
     <w:p>
       <w:pPr>
         <w:pStyle w:val="berschrift3"/>
@@ -9281,8 +9444,8 @@
         </w:pict>
       </w:r>
     </w:p>
-    <w:bookmarkEnd w:id="251"/>
-    <w:bookmarkStart w:id="252" w:name="wirkung"/>
+    <w:bookmarkEnd w:id="252"/>
+    <w:bookmarkStart w:id="253" w:name="wirkung"/>
     <w:p>
       <w:pPr>
         <w:pStyle w:val="berschrift3"/>
@@ -9306,8 +9469,8 @@
         </w:pict>
       </w:r>
     </w:p>
-    <w:bookmarkEnd w:id="252"/>
-    <w:bookmarkStart w:id="253" w:name="wirkungsanalyse"/>
+    <w:bookmarkEnd w:id="253"/>
+    <w:bookmarkStart w:id="254" w:name="wirkungsanalyse"/>
     <w:p>
       <w:pPr>
         <w:pStyle w:val="berschrift3"/>
@@ -9331,8 +9494,8 @@
         </w:pict>
       </w:r>
     </w:p>
-    <w:bookmarkEnd w:id="253"/>
-    <w:bookmarkStart w:id="254" w:name="wirkungsmodell"/>
+    <w:bookmarkEnd w:id="254"/>
+    <w:bookmarkStart w:id="255" w:name="wirkungsmodell"/>
     <w:p>
       <w:pPr>
         <w:pStyle w:val="berschrift3"/>
@@ -9356,8 +9519,8 @@
         </w:pict>
       </w:r>
     </w:p>
-    <w:bookmarkEnd w:id="254"/>
-    <w:bookmarkStart w:id="255" w:name="wirkungsorientierung"/>
+    <w:bookmarkEnd w:id="255"/>
+    <w:bookmarkStart w:id="256" w:name="wirkungsorientierung"/>
     <w:p>
       <w:pPr>
         <w:pStyle w:val="berschrift3"/>
@@ -9381,8 +9544,8 @@
         </w:pict>
       </w:r>
     </w:p>
-    <w:bookmarkEnd w:id="255"/>
-    <w:bookmarkStart w:id="256" w:name="wissenschaftliche-weiterbildung"/>
+    <w:bookmarkEnd w:id="256"/>
+    <w:bookmarkStart w:id="257" w:name="wissenschaftliche-weiterbildung"/>
     <w:p>
       <w:pPr>
         <w:pStyle w:val="berschrift3"/>
@@ -9406,8 +9569,8 @@
         </w:pict>
       </w:r>
     </w:p>
-    <w:bookmarkEnd w:id="256"/>
-    <w:bookmarkStart w:id="257" w:name="wissenschaftskommunikation"/>
+    <w:bookmarkEnd w:id="257"/>
+    <w:bookmarkStart w:id="258" w:name="wissenschaftskommunikation"/>
     <w:p>
       <w:pPr>
         <w:pStyle w:val="berschrift3"/>
@@ -9443,8 +9606,8 @@
         </w:pict>
       </w:r>
     </w:p>
-    <w:bookmarkEnd w:id="257"/>
-    <w:bookmarkStart w:id="258" w:name="wissenserzeugung"/>
+    <w:bookmarkEnd w:id="258"/>
+    <w:bookmarkStart w:id="259" w:name="wissenserzeugung"/>
     <w:p>
       <w:pPr>
         <w:pStyle w:val="berschrift3"/>
@@ -9468,8 +9631,8 @@
         </w:pict>
       </w:r>
     </w:p>
-    <w:bookmarkEnd w:id="258"/>
-    <w:bookmarkStart w:id="259" w:name="wissenstransfer"/>
+    <w:bookmarkEnd w:id="259"/>
+    <w:bookmarkStart w:id="260" w:name="wissenstransfer"/>
     <w:p>
       <w:pPr>
         <w:pStyle w:val="berschrift3"/>
@@ -9493,8 +9656,8 @@
         </w:pict>
       </w:r>
     </w:p>
-    <w:bookmarkEnd w:id="259"/>
-    <w:bookmarkStart w:id="260" w:name="workshop"/>
+    <w:bookmarkEnd w:id="260"/>
+    <w:bookmarkStart w:id="261" w:name="workshop"/>
     <w:p>
       <w:pPr>
         <w:pStyle w:val="berschrift3"/>
@@ -9518,8 +9681,8 @@
         </w:pict>
       </w:r>
     </w:p>
-    <w:bookmarkEnd w:id="260"/>
-    <w:bookmarkStart w:id="261" w:name="zeitliche-auflösung"/>
+    <w:bookmarkEnd w:id="261"/>
+    <w:bookmarkStart w:id="262" w:name="zeitliche-auflösung"/>
     <w:p>
       <w:pPr>
         <w:pStyle w:val="berschrift3"/>
@@ -9543,8 +9706,8 @@
         </w:pict>
       </w:r>
     </w:p>
-    <w:bookmarkEnd w:id="261"/>
-    <w:bookmarkStart w:id="262" w:name="zeitreihe"/>
+    <w:bookmarkEnd w:id="262"/>
+    <w:bookmarkStart w:id="263" w:name="zeitreihe"/>
     <w:p>
       <w:pPr>
         <w:pStyle w:val="berschrift3"/>
@@ -9568,8 +9731,8 @@
         </w:pict>
       </w:r>
     </w:p>
-    <w:bookmarkEnd w:id="262"/>
-    <w:bookmarkStart w:id="263" w:name="zielgruppe"/>
+    <w:bookmarkEnd w:id="263"/>
+    <w:bookmarkStart w:id="264" w:name="zielgruppe"/>
     <w:p>
       <w:pPr>
         <w:pStyle w:val="berschrift3"/>
@@ -9583,7 +9746,7 @@
         <w:pStyle w:val="FirstParagraph"/>
       </w:pPr>
       <w:r>
-        <w:t xml:space="preserve">Eine Person oder Gruppe von Menschen, die durch die Maßnahmen des Reallabors angesprochen werden sollen.</w:t>
+        <w:t xml:space="preserve">Eine Person oder Gruppe von Menschen, die mit den Maßnahmen des Reallabors angesprochen oder eingebunden werden sollen.</w:t>
       </w:r>
     </w:p>
     <w:p>
@@ -9633,8 +9796,8 @@
         </w:pict>
       </w:r>
     </w:p>
-    <w:bookmarkEnd w:id="263"/>
-    <w:bookmarkStart w:id="264" w:name="zielwissen"/>
+    <w:bookmarkEnd w:id="264"/>
+    <w:bookmarkStart w:id="265" w:name="zielwissen"/>
     <w:p>
       <w:pPr>
         <w:pStyle w:val="berschrift3"/>
@@ -9652,14 +9815,54 @@
       </w:r>
     </w:p>
     <w:p>
-      <w:r>
-        <w:pict>
-          <v:rect style="width:0;height:1.5pt" o:hralign="center" o:hrstd="t" o:hr="t"/>
-        </w:pict>
-      </w:r>
-    </w:p>
-    <w:bookmarkEnd w:id="264"/>
-    <w:bookmarkStart w:id="265" w:name="zivilschutz"/>
+      <w:pPr>
+        <w:pStyle w:val="BodyText"/>
+      </w:pPr>
+      <w:r>
+        <w:rPr>
+          <w:b/>
+          <w:bCs/>
+        </w:rPr>
+        <w:t xml:space="preserve">Verwandt:</w:t>
+      </w:r>
+      <w:r>
+        <w:rPr>
+          <w:b/>
+          <w:bCs/>
+        </w:rPr>
+        <w:t xml:space="preserve"> </w:t>
+      </w:r>
+      <w:r>
+        <w:rPr>
+          <w:b/>
+          <w:bCs/>
+        </w:rPr>
+        <w:t xml:space="preserve"> </w:t>
+      </w:r>
+      <w:r>
+        <w:t xml:space="preserve"> </w:t>
+      </w:r>
+      <w:hyperlink w:anchor="systemwissen">
+        <w:r>
+          <w:rPr>
+            <w:rStyle w:val="Hyperlink"/>
+          </w:rPr>
+          <w:t xml:space="preserve">Systemwissen</w:t>
+        </w:r>
+      </w:hyperlink>
+      <w:r>
+        <w:t xml:space="preserve"> </w:t>
+      </w:r>
+    </w:p>
+    <w:p>
+      <w:r>
+        <w:pict>
+          <v:rect style="width:0;height:1.5pt" o:hralign="center" o:hrstd="t" o:hr="t"/>
+        </w:pict>
+      </w:r>
+    </w:p>
+    <w:bookmarkEnd w:id="265"/>
+    <w:bookmarkStart w:id="266" w:name="zivilschutz"/>
     <w:p>
       <w:pPr>
         <w:pStyle w:val="berschrift3"/>
@@ -9723,9 +9926,9 @@
         </w:pict>
       </w:r>
     </w:p>
-    <w:bookmarkEnd w:id="265"/>
     <w:bookmarkEnd w:id="266"/>
-    <w:bookmarkStart w:id="291" w:name="co-site-tags"/>
+    <w:bookmarkEnd w:id="267"/>
+    <w:bookmarkStart w:id="292" w:name="co-site-tags"/>
     <w:p>
       <w:pPr>
         <w:pStyle w:val="berschrift1"/>
@@ -9739,7 +9942,7 @@
         <w:pStyle w:val="FirstParagraph"/>
       </w:pPr>
     </w:p>
-    <w:bookmarkStart w:id="267" w:name="daten"/>
+    <w:bookmarkStart w:id="268" w:name="daten"/>
     <w:p>
       <w:pPr>
         <w:pStyle w:val="berschrift3"/>
@@ -9820,8 +10023,8 @@
         <w:t xml:space="preserve">Zeitreihe</w:t>
       </w:r>
     </w:p>
-    <w:bookmarkEnd w:id="267"/>
-    <w:bookmarkStart w:id="268" w:name="digitale-technologien"/>
+    <w:bookmarkEnd w:id="268"/>
+    <w:bookmarkStart w:id="269" w:name="digitale-technologien"/>
     <w:p>
       <w:pPr>
         <w:pStyle w:val="berschrift3"/>
@@ -9886,8 +10089,8 @@
         <w:t xml:space="preserve">Urbaner Digitaler Zwilling</w:t>
       </w:r>
     </w:p>
-    <w:bookmarkEnd w:id="268"/>
-    <w:bookmarkStart w:id="269" w:name="gbi"/>
+    <w:bookmarkEnd w:id="269"/>
+    <w:bookmarkStart w:id="270" w:name="gbi"/>
     <w:p>
       <w:pPr>
         <w:pStyle w:val="berschrift3"/>
@@ -10104,8 +10307,8 @@
         <w:t xml:space="preserve">Wassersensible Stadt</w:t>
       </w:r>
     </w:p>
-    <w:bookmarkEnd w:id="269"/>
-    <w:bookmarkStart w:id="270" w:name="gefahr-1"/>
+    <w:bookmarkEnd w:id="270"/>
+    <w:bookmarkStart w:id="271" w:name="gefahr-1"/>
     <w:p>
       <w:pPr>
         <w:pStyle w:val="berschrift3"/>
@@ -10127,539 +10330,547 @@
         <w:pStyle w:val="BodyText"/>
       </w:pPr>
       <w:r>
+        <w:t xml:space="preserve">Gefahrenereignis</w:t>
+      </w:r>
+    </w:p>
+    <w:p>
+      <w:pPr>
+        <w:pStyle w:val="BodyText"/>
+      </w:pPr>
+      <w:r>
+        <w:t xml:space="preserve">Naturgefahr</w:t>
+      </w:r>
+    </w:p>
+    <w:bookmarkEnd w:id="271"/>
+    <w:bookmarkStart w:id="272" w:name="gis"/>
+    <w:p>
+      <w:pPr>
+        <w:pStyle w:val="berschrift3"/>
+      </w:pPr>
+      <w:r>
+        <w:t xml:space="preserve">GIS</w:t>
+      </w:r>
+    </w:p>
+    <w:p>
+      <w:pPr>
+        <w:pStyle w:val="FirstParagraph"/>
+      </w:pPr>
+      <w:r>
+        <w:t xml:space="preserve">Geokodierung</w:t>
+      </w:r>
+    </w:p>
+    <w:p>
+      <w:pPr>
+        <w:pStyle w:val="BodyText"/>
+      </w:pPr>
+      <w:r>
+        <w:t xml:space="preserve">Georeferenzierung</w:t>
+      </w:r>
+    </w:p>
+    <w:p>
+      <w:pPr>
+        <w:pStyle w:val="BodyText"/>
+      </w:pPr>
+      <w:r>
+        <w:t xml:space="preserve">InfoTool</w:t>
+      </w:r>
+    </w:p>
+    <w:p>
+      <w:pPr>
+        <w:pStyle w:val="BodyText"/>
+      </w:pPr>
+      <w:r>
+        <w:t xml:space="preserve">Koordinatensystem</w:t>
+      </w:r>
+    </w:p>
+    <w:p>
+      <w:pPr>
+        <w:pStyle w:val="BodyText"/>
+      </w:pPr>
+      <w:r>
+        <w:t xml:space="preserve">Open Geospatial Consortium</w:t>
+      </w:r>
+    </w:p>
+    <w:p>
+      <w:pPr>
+        <w:pStyle w:val="BodyText"/>
+      </w:pPr>
+      <w:r>
+        <w:t xml:space="preserve">Rasterdaten</w:t>
+      </w:r>
+    </w:p>
+    <w:p>
+      <w:pPr>
+        <w:pStyle w:val="BodyText"/>
+      </w:pPr>
+      <w:r>
+        <w:t xml:space="preserve">Räumliche Analyse</w:t>
+      </w:r>
+    </w:p>
+    <w:p>
+      <w:pPr>
+        <w:pStyle w:val="BodyText"/>
+      </w:pPr>
+      <w:r>
+        <w:t xml:space="preserve">Vektordaten</w:t>
+      </w:r>
+    </w:p>
+    <w:p>
+      <w:pPr>
+        <w:pStyle w:val="BodyText"/>
+      </w:pPr>
+      <w:r>
+        <w:t xml:space="preserve">Web Feature Service</w:t>
+      </w:r>
+    </w:p>
+    <w:bookmarkEnd w:id="272"/>
+    <w:bookmarkStart w:id="273" w:name="hitzeinsel"/>
+    <w:p>
+      <w:pPr>
+        <w:pStyle w:val="berschrift3"/>
+      </w:pPr>
+      <w:r>
+        <w:t xml:space="preserve">Hitzeinsel</w:t>
+      </w:r>
+    </w:p>
+    <w:p>
+      <w:pPr>
+        <w:pStyle w:val="FirstParagraph"/>
+      </w:pPr>
+      <w:r>
+        <w:t xml:space="preserve">Mikroklima</w:t>
+      </w:r>
+    </w:p>
+    <w:bookmarkEnd w:id="273"/>
+    <w:bookmarkStart w:id="274" w:name="informationssystem"/>
+    <w:p>
+      <w:pPr>
+        <w:pStyle w:val="berschrift3"/>
+      </w:pPr>
+      <w:r>
+        <w:t xml:space="preserve">Informationssystem</w:t>
+      </w:r>
+    </w:p>
+    <w:p>
+      <w:pPr>
+        <w:pStyle w:val="FirstParagraph"/>
+      </w:pPr>
+      <w:r>
+        <w:t xml:space="preserve">Dateiformat</w:t>
+      </w:r>
+    </w:p>
+    <w:p>
+      <w:pPr>
+        <w:pStyle w:val="BodyText"/>
+      </w:pPr>
+      <w:r>
+        <w:t xml:space="preserve">GeoNode</w:t>
+      </w:r>
+    </w:p>
+    <w:p>
+      <w:pPr>
+        <w:pStyle w:val="BodyText"/>
+      </w:pPr>
+      <w:r>
+        <w:t xml:space="preserve">Geodatenformat</w:t>
+      </w:r>
+    </w:p>
+    <w:p>
+      <w:pPr>
+        <w:pStyle w:val="BodyText"/>
+      </w:pPr>
+      <w:r>
+        <w:t xml:space="preserve">Geodateninfrastruktur</w:t>
+      </w:r>
+    </w:p>
+    <w:p>
+      <w:pPr>
+        <w:pStyle w:val="BodyText"/>
+      </w:pPr>
+      <w:r>
+        <w:t xml:space="preserve">Geoinformationssystem</w:t>
+      </w:r>
+    </w:p>
+    <w:p>
+      <w:pPr>
+        <w:pStyle w:val="BodyText"/>
+      </w:pPr>
+      <w:r>
+        <w:t xml:space="preserve">Geoportal</w:t>
+      </w:r>
+    </w:p>
+    <w:p>
+      <w:pPr>
+        <w:pStyle w:val="BodyText"/>
+      </w:pPr>
+      <w:r>
+        <w:t xml:space="preserve">Geostories</w:t>
+      </w:r>
+    </w:p>
+    <w:bookmarkEnd w:id="274"/>
+    <w:bookmarkStart w:id="275" w:name="infotool-1"/>
+    <w:p>
+      <w:pPr>
+        <w:pStyle w:val="berschrift3"/>
+      </w:pPr>
+      <w:r>
+        <w:t xml:space="preserve">InfoTool</w:t>
+      </w:r>
+    </w:p>
+    <w:p>
+      <w:pPr>
+        <w:pStyle w:val="FirstParagraph"/>
+      </w:pPr>
+      <w:r>
+        <w:t xml:space="preserve">Datenerfassung</w:t>
+      </w:r>
+    </w:p>
+    <w:p>
+      <w:pPr>
+        <w:pStyle w:val="BodyText"/>
+      </w:pPr>
+      <w:r>
+        <w:t xml:space="preserve">Datenvisualisierung</w:t>
+      </w:r>
+    </w:p>
+    <w:p>
+      <w:pPr>
+        <w:pStyle w:val="BodyText"/>
+      </w:pPr>
+      <w:r>
+        <w:t xml:space="preserve">GeoServer</w:t>
+      </w:r>
+    </w:p>
+    <w:p>
+      <w:pPr>
+        <w:pStyle w:val="BodyText"/>
+      </w:pPr>
+      <w:r>
+        <w:t xml:space="preserve">Geodatenbank</w:t>
+      </w:r>
+    </w:p>
+    <w:p>
+      <w:pPr>
+        <w:pStyle w:val="BodyText"/>
+      </w:pPr>
+      <w:r>
+        <w:t xml:space="preserve">Geodatendienste</w:t>
+      </w:r>
+    </w:p>
+    <w:p>
+      <w:pPr>
+        <w:pStyle w:val="BodyText"/>
+      </w:pPr>
+      <w:r>
+        <w:t xml:space="preserve">Geodatensatz</w:t>
+      </w:r>
+    </w:p>
+    <w:p>
+      <w:pPr>
+        <w:pStyle w:val="BodyText"/>
+      </w:pPr>
+      <w:r>
+        <w:t xml:space="preserve">Geodatenverarbeitung</w:t>
+      </w:r>
+    </w:p>
+    <w:p>
+      <w:pPr>
+        <w:pStyle w:val="BodyText"/>
+      </w:pPr>
+      <w:r>
+        <w:t xml:space="preserve">Web Map Service</w:t>
+      </w:r>
+    </w:p>
+    <w:bookmarkEnd w:id="275"/>
+    <w:bookmarkStart w:id="276" w:name="klima"/>
+    <w:p>
+      <w:pPr>
+        <w:pStyle w:val="berschrift3"/>
+      </w:pPr>
+      <w:r>
+        <w:t xml:space="preserve">Klima</w:t>
+      </w:r>
+    </w:p>
+    <w:p>
+      <w:pPr>
+        <w:pStyle w:val="FirstParagraph"/>
+      </w:pPr>
+      <w:r>
+        <w:t xml:space="preserve">Klimaanpassung</w:t>
+      </w:r>
+    </w:p>
+    <w:p>
+      <w:pPr>
+        <w:pStyle w:val="BodyText"/>
+      </w:pPr>
+      <w:r>
+        <w:t xml:space="preserve">Klimaresiliente Stadt</w:t>
+      </w:r>
+    </w:p>
+    <w:p>
+      <w:pPr>
+        <w:pStyle w:val="BodyText"/>
+      </w:pPr>
+      <w:r>
+        <w:t xml:space="preserve">Klimarisiko</w:t>
+      </w:r>
+    </w:p>
+    <w:p>
+      <w:pPr>
+        <w:pStyle w:val="BodyText"/>
+      </w:pPr>
+      <w:r>
+        <w:t xml:space="preserve">Klimaschutz</w:t>
+      </w:r>
+    </w:p>
+    <w:bookmarkEnd w:id="276"/>
+    <w:bookmarkStart w:id="277" w:name="kommunikation-1"/>
+    <w:p>
+      <w:pPr>
+        <w:pStyle w:val="berschrift3"/>
+      </w:pPr>
+      <w:r>
+        <w:t xml:space="preserve">Kommunikation</w:t>
+      </w:r>
+    </w:p>
+    <w:p>
+      <w:pPr>
+        <w:pStyle w:val="FirstParagraph"/>
+      </w:pPr>
+      <w:r>
+        <w:t xml:space="preserve">Ambiguität</w:t>
+      </w:r>
+    </w:p>
+    <w:p>
+      <w:pPr>
+        <w:pStyle w:val="BodyText"/>
+      </w:pPr>
+      <w:r>
+        <w:t xml:space="preserve">Co-kreative Wissenschaftskommunikation</w:t>
+      </w:r>
+    </w:p>
+    <w:p>
+      <w:pPr>
+        <w:pStyle w:val="BodyText"/>
+      </w:pPr>
+      <w:r>
+        <w:t xml:space="preserve">Dialoggruppe</w:t>
+      </w:r>
+    </w:p>
+    <w:p>
+      <w:pPr>
+        <w:pStyle w:val="BodyText"/>
+      </w:pPr>
+      <w:r>
+        <w:t xml:space="preserve">Externe Wissenschaftskommunikation</w:t>
+      </w:r>
+    </w:p>
+    <w:p>
+      <w:pPr>
+        <w:pStyle w:val="BodyText"/>
+      </w:pPr>
+      <w:r>
+        <w:t xml:space="preserve">Interne Wissenschaftskommunikation</w:t>
+      </w:r>
+    </w:p>
+    <w:p>
+      <w:pPr>
+        <w:pStyle w:val="BodyText"/>
+      </w:pPr>
+      <w:r>
+        <w:t xml:space="preserve">Klimakommunikation</w:t>
+      </w:r>
+    </w:p>
+    <w:p>
+      <w:pPr>
+        <w:pStyle w:val="BodyText"/>
+      </w:pPr>
+      <w:r>
+        <w:t xml:space="preserve">Kommunikation</w:t>
+      </w:r>
+    </w:p>
+    <w:p>
+      <w:pPr>
+        <w:pStyle w:val="BodyText"/>
+      </w:pPr>
+      <w:r>
+        <w:t xml:space="preserve">Makroebene</w:t>
+      </w:r>
+    </w:p>
+    <w:p>
+      <w:pPr>
+        <w:pStyle w:val="BodyText"/>
+      </w:pPr>
+      <w:r>
+        <w:t xml:space="preserve">Mesoebene</w:t>
+      </w:r>
+    </w:p>
+    <w:p>
+      <w:pPr>
+        <w:pStyle w:val="BodyText"/>
+      </w:pPr>
+      <w:r>
+        <w:t xml:space="preserve">Mikroebene</w:t>
+      </w:r>
+    </w:p>
+    <w:p>
+      <w:pPr>
+        <w:pStyle w:val="BodyText"/>
+      </w:pPr>
+      <w:r>
+        <w:t xml:space="preserve">Partizipative Wissenschaftskommunikation</w:t>
+      </w:r>
+    </w:p>
+    <w:p>
+      <w:pPr>
+        <w:pStyle w:val="BodyText"/>
+      </w:pPr>
+      <w:r>
+        <w:t xml:space="preserve">Projektkommunikation</w:t>
+      </w:r>
+    </w:p>
+    <w:p>
+      <w:pPr>
+        <w:pStyle w:val="BodyText"/>
+      </w:pPr>
+      <w:r>
+        <w:t xml:space="preserve">Projektmarketing</w:t>
+      </w:r>
+    </w:p>
+    <w:p>
+      <w:pPr>
+        <w:pStyle w:val="BodyText"/>
+      </w:pPr>
+      <w:r>
+        <w:t xml:space="preserve">Responsive Wissenschaftskommunikation</w:t>
+      </w:r>
+    </w:p>
+    <w:p>
+      <w:pPr>
+        <w:pStyle w:val="BodyText"/>
+      </w:pPr>
+      <w:r>
+        <w:t xml:space="preserve">Wissenschaftskommunikation</w:t>
+      </w:r>
+    </w:p>
+    <w:bookmarkEnd w:id="277"/>
+    <w:bookmarkStart w:id="278" w:name="kritis"/>
+    <w:p>
+      <w:pPr>
+        <w:pStyle w:val="berschrift3"/>
+      </w:pPr>
+      <w:r>
+        <w:t xml:space="preserve">KRITIS</w:t>
+      </w:r>
+    </w:p>
+    <w:p>
+      <w:pPr>
+        <w:pStyle w:val="FirstParagraph"/>
+      </w:pPr>
+      <w:r>
+        <w:t xml:space="preserve">Blackout</w:t>
+      </w:r>
+    </w:p>
+    <w:p>
+      <w:pPr>
+        <w:pStyle w:val="BodyText"/>
+      </w:pPr>
+      <w:r>
+        <w:t xml:space="preserve">Exposition</w:t>
+      </w:r>
+    </w:p>
+    <w:p>
+      <w:pPr>
+        <w:pStyle w:val="BodyText"/>
+      </w:pPr>
+      <w:r>
+        <w:t xml:space="preserve">Härtung</w:t>
+      </w:r>
+    </w:p>
+    <w:p>
+      <w:pPr>
+        <w:pStyle w:val="BodyText"/>
+      </w:pPr>
+      <w:r>
+        <w:t xml:space="preserve">Interdependenz</w:t>
+      </w:r>
+    </w:p>
+    <w:p>
+      <w:pPr>
+        <w:pStyle w:val="BodyText"/>
+      </w:pPr>
+      <w:r>
+        <w:t xml:space="preserve">KRITIS-Branche</w:t>
+      </w:r>
+    </w:p>
+    <w:p>
+      <w:pPr>
+        <w:pStyle w:val="BodyText"/>
+      </w:pPr>
+      <w:r>
+        <w:t xml:space="preserve">KRITIS-Sektoren</w:t>
+      </w:r>
+    </w:p>
+    <w:p>
+      <w:pPr>
+        <w:pStyle w:val="BodyText"/>
+      </w:pPr>
+      <w:r>
+        <w:t xml:space="preserve">Kaskadeneffekt</w:t>
+      </w:r>
+    </w:p>
+    <w:p>
+      <w:pPr>
+        <w:pStyle w:val="BodyText"/>
+      </w:pPr>
+      <w:r>
+        <w:t xml:space="preserve">Kritische Infrastrukturen</w:t>
+      </w:r>
+    </w:p>
+    <w:p>
+      <w:pPr>
+        <w:pStyle w:val="BodyText"/>
+      </w:pPr>
+      <w:r>
+        <w:t xml:space="preserve">Sensitivität</w:t>
+      </w:r>
+    </w:p>
+    <w:bookmarkEnd w:id="278"/>
+    <w:bookmarkStart w:id="279" w:name="naturgefahr-1"/>
+    <w:p>
+      <w:pPr>
+        <w:pStyle w:val="berschrift3"/>
+      </w:pPr>
+      <w:r>
+        <w:t xml:space="preserve">Naturgefahr</w:t>
+      </w:r>
+    </w:p>
+    <w:p>
+      <w:pPr>
+        <w:pStyle w:val="FirstParagraph"/>
+      </w:pPr>
+      <w:r>
+        <w:t xml:space="preserve">Exposition</w:t>
+      </w:r>
+    </w:p>
+    <w:p>
+      <w:pPr>
+        <w:pStyle w:val="BodyText"/>
+      </w:pPr>
+      <w:r>
+        <w:t xml:space="preserve">Starkregenindex</w:t>
+      </w:r>
+    </w:p>
+    <w:bookmarkEnd w:id="279"/>
+    <w:bookmarkStart w:id="280" w:name="naturgefahren"/>
+    <w:p>
+      <w:pPr>
+        <w:pStyle w:val="berschrift3"/>
+      </w:pPr>
+      <w:r>
         <w:t xml:space="preserve">Naturgefahren</w:t>
       </w:r>
     </w:p>
-    <w:bookmarkEnd w:id="270"/>
-    <w:bookmarkStart w:id="271" w:name="gis"/>
-    <w:p>
-      <w:pPr>
-        <w:pStyle w:val="berschrift3"/>
-      </w:pPr>
-      <w:r>
-        <w:t xml:space="preserve">GIS</w:t>
-      </w:r>
-    </w:p>
-    <w:p>
-      <w:pPr>
-        <w:pStyle w:val="FirstParagraph"/>
-      </w:pPr>
-      <w:r>
-        <w:t xml:space="preserve">Geokodierung</w:t>
-      </w:r>
-    </w:p>
-    <w:p>
-      <w:pPr>
-        <w:pStyle w:val="BodyText"/>
-      </w:pPr>
-      <w:r>
-        <w:t xml:space="preserve">Georeferenzierung</w:t>
-      </w:r>
-    </w:p>
-    <w:p>
-      <w:pPr>
-        <w:pStyle w:val="BodyText"/>
-      </w:pPr>
-      <w:r>
-        <w:t xml:space="preserve">InfoTool</w:t>
-      </w:r>
-    </w:p>
-    <w:p>
-      <w:pPr>
-        <w:pStyle w:val="BodyText"/>
-      </w:pPr>
-      <w:r>
-        <w:t xml:space="preserve">Koordinatensystem</w:t>
-      </w:r>
-    </w:p>
-    <w:p>
-      <w:pPr>
-        <w:pStyle w:val="BodyText"/>
-      </w:pPr>
-      <w:r>
-        <w:t xml:space="preserve">Open Geospatial Consortium</w:t>
-      </w:r>
-    </w:p>
-    <w:p>
-      <w:pPr>
-        <w:pStyle w:val="BodyText"/>
-      </w:pPr>
-      <w:r>
-        <w:t xml:space="preserve">Rasterdaten</w:t>
-      </w:r>
-    </w:p>
-    <w:p>
-      <w:pPr>
-        <w:pStyle w:val="BodyText"/>
-      </w:pPr>
-      <w:r>
-        <w:t xml:space="preserve">Räumliche Analyse</w:t>
-      </w:r>
-    </w:p>
-    <w:p>
-      <w:pPr>
-        <w:pStyle w:val="BodyText"/>
-      </w:pPr>
-      <w:r>
-        <w:t xml:space="preserve">Vektordaten</w:t>
-      </w:r>
-    </w:p>
-    <w:p>
-      <w:pPr>
-        <w:pStyle w:val="BodyText"/>
-      </w:pPr>
-      <w:r>
-        <w:t xml:space="preserve">Web Feature Service</w:t>
-      </w:r>
-    </w:p>
-    <w:bookmarkEnd w:id="271"/>
-    <w:bookmarkStart w:id="272" w:name="hitzeinsel"/>
-    <w:p>
-      <w:pPr>
-        <w:pStyle w:val="berschrift3"/>
-      </w:pPr>
-      <w:r>
-        <w:t xml:space="preserve">Hitzeinsel</w:t>
-      </w:r>
-    </w:p>
-    <w:p>
-      <w:pPr>
-        <w:pStyle w:val="FirstParagraph"/>
-      </w:pPr>
-      <w:r>
-        <w:t xml:space="preserve">Klima</w:t>
-      </w:r>
-    </w:p>
-    <w:bookmarkEnd w:id="272"/>
-    <w:bookmarkStart w:id="273" w:name="informationssystem"/>
-    <w:p>
-      <w:pPr>
-        <w:pStyle w:val="berschrift3"/>
-      </w:pPr>
-      <w:r>
-        <w:t xml:space="preserve">Informationssystem</w:t>
-      </w:r>
-    </w:p>
-    <w:p>
-      <w:pPr>
-        <w:pStyle w:val="FirstParagraph"/>
-      </w:pPr>
-      <w:r>
-        <w:t xml:space="preserve">Dateiformat</w:t>
-      </w:r>
-    </w:p>
-    <w:p>
-      <w:pPr>
-        <w:pStyle w:val="BodyText"/>
-      </w:pPr>
-      <w:r>
-        <w:t xml:space="preserve">GeoNode</w:t>
-      </w:r>
-    </w:p>
-    <w:p>
-      <w:pPr>
-        <w:pStyle w:val="BodyText"/>
-      </w:pPr>
-      <w:r>
-        <w:t xml:space="preserve">Geodatenformat</w:t>
-      </w:r>
-    </w:p>
-    <w:p>
-      <w:pPr>
-        <w:pStyle w:val="BodyText"/>
-      </w:pPr>
-      <w:r>
-        <w:t xml:space="preserve">Geodateninfrastruktur</w:t>
-      </w:r>
-    </w:p>
-    <w:p>
-      <w:pPr>
-        <w:pStyle w:val="BodyText"/>
-      </w:pPr>
-      <w:r>
-        <w:t xml:space="preserve">Geoinformationssystem</w:t>
-      </w:r>
-    </w:p>
-    <w:p>
-      <w:pPr>
-        <w:pStyle w:val="BodyText"/>
-      </w:pPr>
-      <w:r>
-        <w:t xml:space="preserve">Geoportal</w:t>
-      </w:r>
-    </w:p>
-    <w:p>
-      <w:pPr>
-        <w:pStyle w:val="BodyText"/>
-      </w:pPr>
-      <w:r>
-        <w:t xml:space="preserve">Geostories</w:t>
-      </w:r>
-    </w:p>
-    <w:bookmarkEnd w:id="273"/>
-    <w:bookmarkStart w:id="274" w:name="infotool-1"/>
-    <w:p>
-      <w:pPr>
-        <w:pStyle w:val="berschrift3"/>
-      </w:pPr>
-      <w:r>
-        <w:t xml:space="preserve">InfoTool</w:t>
-      </w:r>
-    </w:p>
-    <w:p>
-      <w:pPr>
-        <w:pStyle w:val="FirstParagraph"/>
-      </w:pPr>
-      <w:r>
-        <w:t xml:space="preserve">Datenerfassung</w:t>
-      </w:r>
-    </w:p>
-    <w:p>
-      <w:pPr>
-        <w:pStyle w:val="BodyText"/>
-      </w:pPr>
-      <w:r>
-        <w:t xml:space="preserve">Datenvisualisierung</w:t>
-      </w:r>
-    </w:p>
-    <w:p>
-      <w:pPr>
-        <w:pStyle w:val="BodyText"/>
-      </w:pPr>
-      <w:r>
-        <w:t xml:space="preserve">GeoServer</w:t>
-      </w:r>
-    </w:p>
-    <w:p>
-      <w:pPr>
-        <w:pStyle w:val="BodyText"/>
-      </w:pPr>
-      <w:r>
-        <w:t xml:space="preserve">Geodatenbank</w:t>
-      </w:r>
-    </w:p>
-    <w:p>
-      <w:pPr>
-        <w:pStyle w:val="BodyText"/>
-      </w:pPr>
-      <w:r>
-        <w:t xml:space="preserve">Geodatendienste</w:t>
-      </w:r>
-    </w:p>
-    <w:p>
-      <w:pPr>
-        <w:pStyle w:val="BodyText"/>
-      </w:pPr>
-      <w:r>
-        <w:t xml:space="preserve">Geodatensatz</w:t>
-      </w:r>
-    </w:p>
-    <w:p>
-      <w:pPr>
-        <w:pStyle w:val="BodyText"/>
-      </w:pPr>
-      <w:r>
-        <w:t xml:space="preserve">Geodatenverarbeitung</w:t>
-      </w:r>
-    </w:p>
-    <w:p>
-      <w:pPr>
-        <w:pStyle w:val="BodyText"/>
-      </w:pPr>
-      <w:r>
-        <w:t xml:space="preserve">Web Map Service</w:t>
-      </w:r>
-    </w:p>
-    <w:bookmarkEnd w:id="274"/>
-    <w:bookmarkStart w:id="275" w:name="klima-1"/>
-    <w:p>
-      <w:pPr>
-        <w:pStyle w:val="berschrift3"/>
-      </w:pPr>
-      <w:r>
-        <w:t xml:space="preserve">Klima</w:t>
-      </w:r>
-    </w:p>
-    <w:p>
-      <w:pPr>
-        <w:pStyle w:val="FirstParagraph"/>
-      </w:pPr>
-      <w:r>
-        <w:t xml:space="preserve">Klimaanpassung</w:t>
-      </w:r>
-    </w:p>
-    <w:p>
-      <w:pPr>
-        <w:pStyle w:val="BodyText"/>
-      </w:pPr>
-      <w:r>
-        <w:t xml:space="preserve">Klimaresiliente Stadt</w:t>
-      </w:r>
-    </w:p>
-    <w:p>
-      <w:pPr>
-        <w:pStyle w:val="BodyText"/>
-      </w:pPr>
-      <w:r>
-        <w:t xml:space="preserve">Klimarisiko</w:t>
-      </w:r>
-    </w:p>
-    <w:p>
-      <w:pPr>
-        <w:pStyle w:val="BodyText"/>
-      </w:pPr>
-      <w:r>
-        <w:t xml:space="preserve">Klimaschutz</w:t>
-      </w:r>
-    </w:p>
-    <w:bookmarkEnd w:id="275"/>
-    <w:bookmarkStart w:id="276" w:name="kommunikation-1"/>
-    <w:p>
-      <w:pPr>
-        <w:pStyle w:val="berschrift3"/>
-      </w:pPr>
-      <w:r>
-        <w:t xml:space="preserve">Kommunikation</w:t>
-      </w:r>
-    </w:p>
-    <w:p>
-      <w:pPr>
-        <w:pStyle w:val="FirstParagraph"/>
-      </w:pPr>
-      <w:r>
-        <w:t xml:space="preserve">Ambiguität</w:t>
-      </w:r>
-    </w:p>
-    <w:p>
-      <w:pPr>
-        <w:pStyle w:val="BodyText"/>
-      </w:pPr>
-      <w:r>
-        <w:t xml:space="preserve">Co-kreative Wissenschaftskommunikation</w:t>
-      </w:r>
-    </w:p>
-    <w:p>
-      <w:pPr>
-        <w:pStyle w:val="BodyText"/>
-      </w:pPr>
-      <w:r>
-        <w:t xml:space="preserve">Dialoggruppe</w:t>
-      </w:r>
-    </w:p>
-    <w:p>
-      <w:pPr>
-        <w:pStyle w:val="BodyText"/>
-      </w:pPr>
-      <w:r>
-        <w:t xml:space="preserve">Externe Wissenschaftskommunikation</w:t>
-      </w:r>
-    </w:p>
-    <w:p>
-      <w:pPr>
-        <w:pStyle w:val="BodyText"/>
-      </w:pPr>
-      <w:r>
-        <w:t xml:space="preserve">Interne Wissenschaftskommunikation</w:t>
-      </w:r>
-    </w:p>
-    <w:p>
-      <w:pPr>
-        <w:pStyle w:val="BodyText"/>
-      </w:pPr>
-      <w:r>
-        <w:t xml:space="preserve">Klimakommunikation</w:t>
-      </w:r>
-    </w:p>
-    <w:p>
-      <w:pPr>
-        <w:pStyle w:val="BodyText"/>
-      </w:pPr>
-      <w:r>
-        <w:t xml:space="preserve">Kommunikation</w:t>
-      </w:r>
-    </w:p>
-    <w:p>
-      <w:pPr>
-        <w:pStyle w:val="BodyText"/>
-      </w:pPr>
-      <w:r>
-        <w:t xml:space="preserve">Makroebene</w:t>
-      </w:r>
-    </w:p>
-    <w:p>
-      <w:pPr>
-        <w:pStyle w:val="BodyText"/>
-      </w:pPr>
-      <w:r>
-        <w:t xml:space="preserve">Mesoebene</w:t>
-      </w:r>
-    </w:p>
-    <w:p>
-      <w:pPr>
-        <w:pStyle w:val="BodyText"/>
-      </w:pPr>
-      <w:r>
-        <w:t xml:space="preserve">Mikroebene</w:t>
-      </w:r>
-    </w:p>
-    <w:p>
-      <w:pPr>
-        <w:pStyle w:val="BodyText"/>
-      </w:pPr>
-      <w:r>
-        <w:t xml:space="preserve">Partizipative Wissenschaftskommunikation</w:t>
-      </w:r>
-    </w:p>
-    <w:p>
-      <w:pPr>
-        <w:pStyle w:val="BodyText"/>
-      </w:pPr>
-      <w:r>
-        <w:t xml:space="preserve">Projektkommunikation</w:t>
-      </w:r>
-    </w:p>
-    <w:p>
-      <w:pPr>
-        <w:pStyle w:val="BodyText"/>
-      </w:pPr>
-      <w:r>
-        <w:t xml:space="preserve">Projektmarketing</w:t>
-      </w:r>
-    </w:p>
-    <w:p>
-      <w:pPr>
-        <w:pStyle w:val="BodyText"/>
-      </w:pPr>
-      <w:r>
-        <w:t xml:space="preserve">Responsive Wissenschaftskommunikation</w:t>
-      </w:r>
-    </w:p>
-    <w:p>
-      <w:pPr>
-        <w:pStyle w:val="BodyText"/>
-      </w:pPr>
-      <w:r>
-        <w:t xml:space="preserve">Wissenschaftskommunikation</w:t>
-      </w:r>
-    </w:p>
-    <w:bookmarkEnd w:id="276"/>
-    <w:bookmarkStart w:id="277" w:name="kritis"/>
-    <w:p>
-      <w:pPr>
-        <w:pStyle w:val="berschrift3"/>
-      </w:pPr>
-      <w:r>
-        <w:t xml:space="preserve">KRITIS</w:t>
-      </w:r>
-    </w:p>
-    <w:p>
-      <w:pPr>
-        <w:pStyle w:val="FirstParagraph"/>
-      </w:pPr>
-      <w:r>
-        <w:t xml:space="preserve">Blackout</w:t>
-      </w:r>
-    </w:p>
-    <w:p>
-      <w:pPr>
-        <w:pStyle w:val="BodyText"/>
-      </w:pPr>
-      <w:r>
-        <w:t xml:space="preserve">Exposition</w:t>
-      </w:r>
-    </w:p>
-    <w:p>
-      <w:pPr>
-        <w:pStyle w:val="BodyText"/>
-      </w:pPr>
-      <w:r>
-        <w:t xml:space="preserve">Härtung</w:t>
-      </w:r>
-    </w:p>
-    <w:p>
-      <w:pPr>
-        <w:pStyle w:val="BodyText"/>
-      </w:pPr>
-      <w:r>
-        <w:t xml:space="preserve">Interdependenz</w:t>
-      </w:r>
-    </w:p>
-    <w:p>
-      <w:pPr>
-        <w:pStyle w:val="BodyText"/>
-      </w:pPr>
-      <w:r>
-        <w:t xml:space="preserve">KRITIS-Branche</w:t>
-      </w:r>
-    </w:p>
-    <w:p>
-      <w:pPr>
-        <w:pStyle w:val="BodyText"/>
-      </w:pPr>
-      <w:r>
-        <w:t xml:space="preserve">KRITIS-Sektoren</w:t>
-      </w:r>
-    </w:p>
-    <w:p>
-      <w:pPr>
-        <w:pStyle w:val="BodyText"/>
-      </w:pPr>
-      <w:r>
-        <w:t xml:space="preserve">Kaskadeneffekt</w:t>
-      </w:r>
-    </w:p>
-    <w:p>
-      <w:pPr>
-        <w:pStyle w:val="BodyText"/>
-      </w:pPr>
-      <w:r>
-        <w:t xml:space="preserve">Kritische Infrastrukturen</w:t>
-      </w:r>
-    </w:p>
-    <w:p>
-      <w:pPr>
-        <w:pStyle w:val="BodyText"/>
-      </w:pPr>
-      <w:r>
-        <w:t xml:space="preserve">Sensitivität</w:t>
-      </w:r>
-    </w:p>
-    <w:bookmarkEnd w:id="277"/>
-    <w:bookmarkStart w:id="278" w:name="naturgefahr"/>
-    <w:p>
-      <w:pPr>
-        <w:pStyle w:val="berschrift3"/>
-      </w:pPr>
-      <w:r>
-        <w:t xml:space="preserve">Naturgefahr</w:t>
-      </w:r>
-    </w:p>
-    <w:p>
-      <w:pPr>
-        <w:pStyle w:val="FirstParagraph"/>
-      </w:pPr>
-      <w:r>
-        <w:t xml:space="preserve">Exposition</w:t>
-      </w:r>
-    </w:p>
-    <w:p>
-      <w:pPr>
-        <w:pStyle w:val="BodyText"/>
-      </w:pPr>
-      <w:r>
-        <w:t xml:space="preserve">Starkregenindex</w:t>
-      </w:r>
-    </w:p>
-    <w:bookmarkEnd w:id="278"/>
-    <w:bookmarkStart w:id="279" w:name="naturgefahren-1"/>
-    <w:p>
-      <w:pPr>
-        <w:pStyle w:val="berschrift3"/>
-      </w:pPr>
-      <w:r>
-        <w:t xml:space="preserve">Naturgefahren</w:t>
-      </w:r>
-    </w:p>
     <w:p>
       <w:pPr>
         <w:pStyle w:val="FirstParagraph"/>
@@ -10796,8 +11007,8 @@
         <w:t xml:space="preserve">Urbane Hitzeinsel</w:t>
       </w:r>
     </w:p>
-    <w:bookmarkEnd w:id="279"/>
-    <w:bookmarkStart w:id="280" w:name="ökosystem"/>
+    <w:bookmarkEnd w:id="280"/>
+    <w:bookmarkStart w:id="281" w:name="ökosystem"/>
     <w:p>
       <w:pPr>
         <w:pStyle w:val="berschrift3"/>
@@ -10846,8 +11057,8 @@
         <w:t xml:space="preserve">Ökosystemfunktion</w:t>
       </w:r>
     </w:p>
-    <w:bookmarkEnd w:id="280"/>
-    <w:bookmarkStart w:id="281" w:name="partizipation-1"/>
+    <w:bookmarkEnd w:id="281"/>
+    <w:bookmarkStart w:id="282" w:name="partizipation-1"/>
     <w:p>
       <w:pPr>
         <w:pStyle w:val="berschrift3"/>
@@ -10920,8 +11131,8 @@
         <w:t xml:space="preserve">Workshop</w:t>
       </w:r>
     </w:p>
-    <w:bookmarkEnd w:id="281"/>
-    <w:bookmarkStart w:id="282" w:name="projekt"/>
+    <w:bookmarkEnd w:id="282"/>
+    <w:bookmarkStart w:id="283" w:name="projekt"/>
     <w:p>
       <w:pPr>
         <w:pStyle w:val="berschrift3"/>
@@ -11114,8 +11325,8 @@
         <w:t xml:space="preserve">Zielgruppe</w:t>
       </w:r>
     </w:p>
-    <w:bookmarkEnd w:id="282"/>
-    <w:bookmarkStart w:id="283" w:name="risikomanagement-1"/>
+    <w:bookmarkEnd w:id="283"/>
+    <w:bookmarkStart w:id="284" w:name="risikomanagement-1"/>
     <w:p>
       <w:pPr>
         <w:pStyle w:val="berschrift3"/>
@@ -11268,8 +11479,8 @@
         <w:t xml:space="preserve">Vulnerable Personengruppen</w:t>
       </w:r>
     </w:p>
-    <w:bookmarkEnd w:id="283"/>
-    <w:bookmarkStart w:id="284" w:name="risikomanagment"/>
+    <w:bookmarkEnd w:id="284"/>
+    <w:bookmarkStart w:id="285" w:name="risikomanagment"/>
     <w:p>
       <w:pPr>
         <w:pStyle w:val="berschrift3"/>
@@ -11294,8 +11505,8 @@
         <w:t xml:space="preserve">Zivilschutz</w:t>
       </w:r>
     </w:p>
-    <w:bookmarkEnd w:id="284"/>
-    <w:bookmarkStart w:id="285" w:name="transformation-1"/>
+    <w:bookmarkEnd w:id="285"/>
+    <w:bookmarkStart w:id="286" w:name="transformation-1"/>
     <w:p>
       <w:pPr>
         <w:pStyle w:val="berschrift3"/>
@@ -11416,8 +11627,8 @@
         <w:t xml:space="preserve">Vision</w:t>
       </w:r>
     </w:p>
-    <w:bookmarkEnd w:id="285"/>
-    <w:bookmarkStart w:id="286" w:name="urbaner-retentionsraum"/>
+    <w:bookmarkEnd w:id="286"/>
+    <w:bookmarkStart w:id="287" w:name="urbaner-retentionsraum"/>
     <w:p>
       <w:pPr>
         <w:pStyle w:val="berschrift3"/>
@@ -11434,8 +11645,8 @@
         <w:t xml:space="preserve">Rückhaltevolumen</w:t>
       </w:r>
     </w:p>
-    <w:bookmarkEnd w:id="286"/>
-    <w:bookmarkStart w:id="287" w:name="weiterbildung-1"/>
+    <w:bookmarkEnd w:id="287"/>
+    <w:bookmarkStart w:id="288" w:name="weiterbildung-1"/>
     <w:p>
       <w:pPr>
         <w:pStyle w:val="berschrift3"/>
@@ -11556,8 +11767,8 @@
         <w:t xml:space="preserve">Wissenschaftliche Weiterbildung</w:t>
       </w:r>
     </w:p>
-    <w:bookmarkEnd w:id="287"/>
-    <w:bookmarkStart w:id="288" w:name="wirkung-1"/>
+    <w:bookmarkEnd w:id="288"/>
+    <w:bookmarkStart w:id="289" w:name="wirkung-1"/>
     <w:p>
       <w:pPr>
         <w:pStyle w:val="berschrift3"/>
@@ -11694,8 +11905,8 @@
         <w:t xml:space="preserve">Wirkungsorientierung</w:t>
       </w:r>
     </w:p>
-    <w:bookmarkEnd w:id="288"/>
-    <w:bookmarkStart w:id="289" w:name="wissensmanagement"/>
+    <w:bookmarkEnd w:id="289"/>
+    <w:bookmarkStart w:id="290" w:name="wissensmanagement"/>
     <w:p>
       <w:pPr>
         <w:pStyle w:val="berschrift3"/>
@@ -11784,8 +11995,8 @@
         <w:t xml:space="preserve">Zielwissen</w:t>
       </w:r>
     </w:p>
-    <w:bookmarkEnd w:id="289"/>
-    <w:bookmarkStart w:id="290" w:name="xr"/>
+    <w:bookmarkEnd w:id="290"/>
+    <w:bookmarkStart w:id="291" w:name="xr"/>
     <w:p>
       <w:pPr>
         <w:pStyle w:val="berschrift3"/>
@@ -11914,9 +12125,9 @@
         <w:t xml:space="preserve">Virtuelle Realität</w:t>
       </w:r>
     </w:p>
-    <w:bookmarkEnd w:id="290"/>
     <w:bookmarkEnd w:id="291"/>
-    <w:bookmarkStart w:id="298" w:name="impressum"/>
+    <w:bookmarkEnd w:id="292"/>
+    <w:bookmarkStart w:id="299" w:name="impressum"/>
     <w:p>
       <w:pPr>
         <w:pStyle w:val="berschrift1"/>
@@ -11925,7 +12136,7 @@
         <w:t xml:space="preserve">Impressum</w:t>
       </w:r>
     </w:p>
-    <w:bookmarkStart w:id="297" w:name="urheberrecht-und-lizensierung"/>
+    <w:bookmarkStart w:id="298" w:name="urheberrecht-und-lizensierung"/>
     <w:p>
       <w:pPr>
         <w:pStyle w:val="berschrift2"/>
@@ -11944,7 +12155,7 @@
       <w:r>
         <w:t xml:space="preserve"> </w:t>
       </w:r>
-      <w:hyperlink r:id="rId292">
+      <w:hyperlink r:id="rId293">
         <w:r>
           <w:rPr>
             <w:rStyle w:val="Hyperlink"/>
@@ -11963,7 +12174,7 @@
       <w:r>
         <w:t xml:space="preserve"> </w:t>
       </w:r>
-      <w:hyperlink r:id="rId293">
+      <w:hyperlink r:id="rId294">
         <w:r>
           <w:rPr>
             <w:rStyle w:val="Hyperlink"/>
@@ -11980,7 +12191,7 @@
       <w:r>
         <w:t xml:space="preserve"> </w:t>
       </w:r>
-      <w:hyperlink r:id="rId294">
+      <w:hyperlink r:id="rId295">
         <w:r>
           <w:rPr>
             <w:rStyle w:val="Hyperlink"/>
@@ -11999,7 +12210,7 @@
       <w:r>
         <w:t xml:space="preserve"> </w:t>
       </w:r>
-      <w:hyperlink r:id="rId295">
+      <w:hyperlink r:id="rId296">
         <w:r>
           <w:rPr>
             <w:rStyle w:val="Hyperlink"/>
@@ -12029,7 +12240,7 @@
       <w:r>
         <w:t xml:space="preserve"> </w:t>
       </w:r>
-      <w:hyperlink r:id="rId296">
+      <w:hyperlink r:id="rId297">
         <w:r>
           <w:rPr>
             <w:rStyle w:val="Hyperlink"/>
@@ -12046,9 +12257,9 @@
         <w:t xml:space="preserve">Alle Inhalte und Codes von Dritten unterliegen dem Urheberrecht der Autor:innen und ihren jeweiligen OSI-konformen offenen Lizenzen für den Code und der Creative Commons Attribution-ShareAlike 4.0 International für den Inhalt.</w:t>
       </w:r>
     </w:p>
-    <w:bookmarkEnd w:id="297"/>
     <w:bookmarkEnd w:id="298"/>
-    <w:bookmarkStart w:id="307" w:name="mitwirkende"/>
+    <w:bookmarkEnd w:id="299"/>
+    <w:bookmarkStart w:id="311" w:name="mitwirkende"/>
     <w:p>
       <w:pPr>
         <w:pStyle w:val="berschrift1"/>
@@ -12057,28 +12268,67 @@
         <w:t xml:space="preserve">Mitwirkende</w:t>
       </w:r>
     </w:p>
-    <w:p>
-      <w:pPr>
-        <w:pStyle w:val="FirstParagraph"/>
-      </w:pPr>
-      <w:r>
-        <w:t xml:space="preserve">Sandra Alfonso de Nehren</w:t>
-      </w:r>
-    </w:p>
-    <w:p>
-      <w:pPr>
-        <w:pStyle w:val="BodyText"/>
-      </w:pPr>
-      <w:r>
-        <w:t xml:space="preserve">Ilona Arcaro</w:t>
-      </w:r>
-    </w:p>
-    <w:p>
-      <w:pPr>
-        <w:pStyle w:val="BodyText"/>
-      </w:pPr>
-      <w:r>
-        <w:t xml:space="preserve">Muhammed Enes Bodur</w:t>
+    <w:bookmarkStart w:id="309" w:name="autorinnen"/>
+    <w:p>
+      <w:pPr>
+        <w:pStyle w:val="berschrift2"/>
+      </w:pPr>
+      <w:r>
+        <w:t xml:space="preserve">Autor:innen</w:t>
+      </w:r>
+    </w:p>
+    <w:p>
+      <w:pPr>
+        <w:pStyle w:val="FirstParagraph"/>
+      </w:pPr>
+      <w:r>
+        <w:t xml:space="preserve">Sandra Alfonso de Nehren, TH Köln - Fakultät für Raumentwicklung und</w:t>
+      </w:r>
+      <w:r>
+        <w:t xml:space="preserve"> </w:t>
+      </w:r>
+      <w:r>
+        <w:t xml:space="preserve">Infrastruktursysteme, Institute for Technology and Resources Management</w:t>
+      </w:r>
+      <w:r>
+        <w:t xml:space="preserve"> </w:t>
+      </w:r>
+      <w:r>
+        <w:t xml:space="preserve">in the Tropics and Subtropics (ITT)</w:t>
+      </w:r>
+    </w:p>
+    <w:p>
+      <w:pPr>
+        <w:pStyle w:val="BodyText"/>
+      </w:pPr>
+      <w:r>
+        <w:t xml:space="preserve">Ilona Arcaro, TH Köln - Akademie für wissenschaftliche Weiterbildung,</w:t>
+      </w:r>
+      <w:r>
+        <w:t xml:space="preserve"> </w:t>
+      </w:r>
+      <w:r>
+        <w:t xml:space="preserve">Wissenschaftliche Weiterbildung</w:t>
+      </w:r>
+    </w:p>
+    <w:p>
+      <w:pPr>
+        <w:pStyle w:val="BodyText"/>
+      </w:pPr>
+      <w:r>
+        <w:t xml:space="preserve">Muhammed Enes Bodur, TH Köln - Fakultät für Anlagen, Energie- und</w:t>
+      </w:r>
+      <w:r>
+        <w:t xml:space="preserve"> </w:t>
+      </w:r>
+      <w:r>
+        <w:t xml:space="preserve">Maschinensysteme, Institut für Rettungsingenieurwesen und Gefahrenabwehr</w:t>
+      </w:r>
+      <w:r>
+        <w:t xml:space="preserve"> </w:t>
+      </w:r>
+      <w:r>
+        <w:t xml:space="preserve">(IRG)</w:t>
       </w:r>
     </w:p>
     <w:p>
@@ -12091,7 +12341,7 @@
       <w:r>
         <w:t xml:space="preserve"> </w:t>
       </w:r>
-      <w:hyperlink r:id="rId299">
+      <w:hyperlink r:id="rId300">
         <w:r>
           <w:rPr>
             <w:rStyle w:val="Hyperlink"/>
@@ -12100,47 +12350,117 @@
         </w:r>
       </w:hyperlink>
       <w:r>
-        <w:t xml:space="preserve">), TH Köln - Fakultät für Anlagen, Energie- und Maschinensysteme</w:t>
-      </w:r>
-    </w:p>
-    <w:p>
-      <w:pPr>
-        <w:pStyle w:val="BodyText"/>
-      </w:pPr>
-      <w:r>
-        <w:t xml:space="preserve">Anne Diessner</w:t>
-      </w:r>
-    </w:p>
-    <w:p>
-      <w:pPr>
-        <w:pStyle w:val="BodyText"/>
-      </w:pPr>
-      <w:r>
-        <w:t xml:space="preserve">Alexander Fekete</w:t>
-      </w:r>
-    </w:p>
-    <w:p>
-      <w:pPr>
-        <w:pStyle w:val="BodyText"/>
-      </w:pPr>
-      <w:r>
-        <w:t xml:space="preserve">Barbara Elisabeth Frick</w:t>
-      </w:r>
-    </w:p>
-    <w:p>
-      <w:pPr>
-        <w:pStyle w:val="BodyText"/>
-      </w:pPr>
-      <w:r>
-        <w:t xml:space="preserve">Claudia Frick</w:t>
-      </w:r>
-    </w:p>
-    <w:p>
-      <w:pPr>
-        <w:pStyle w:val="BodyText"/>
-      </w:pPr>
-      <w:r>
-        <w:t xml:space="preserve">Henny Grotehusmann</w:t>
+        <w:t xml:space="preserve">), TH Köln -</w:t>
+      </w:r>
+      <w:r>
+        <w:t xml:space="preserve"> </w:t>
+      </w:r>
+      <w:r>
+        <w:t xml:space="preserve">Fakultät für Anlagen, Energie- und Maschinensysteme</w:t>
+      </w:r>
+    </w:p>
+    <w:p>
+      <w:pPr>
+        <w:pStyle w:val="BodyText"/>
+      </w:pPr>
+      <w:r>
+        <w:t xml:space="preserve">Anne Diessner, TH Köln - Fakultät für Raumentwicklung und</w:t>
+      </w:r>
+      <w:r>
+        <w:t xml:space="preserve"> </w:t>
+      </w:r>
+      <w:r>
+        <w:t xml:space="preserve">Infrastruktursysteme</w:t>
+      </w:r>
+    </w:p>
+    <w:p>
+      <w:pPr>
+        <w:pStyle w:val="BodyText"/>
+      </w:pPr>
+      <w:r>
+        <w:t xml:space="preserve">Lars Dietrich (ORCID iD:</w:t>
+      </w:r>
+      <w:r>
+        <w:t xml:space="preserve"> </w:t>
+      </w:r>
+      <w:hyperlink r:id="rId301">
+        <w:r>
+          <w:rPr>
+            <w:rStyle w:val="Hyperlink"/>
+          </w:rPr>
+          <w:t xml:space="preserve">0000-0003-3407-166X</w:t>
+        </w:r>
+      </w:hyperlink>
+      <w:r>
+        <w:t xml:space="preserve">), Stadt</w:t>
+      </w:r>
+      <w:r>
+        <w:t xml:space="preserve"> </w:t>
+      </w:r>
+      <w:r>
+        <w:t xml:space="preserve">Leverkusen, NaturGut Ophoven</w:t>
+      </w:r>
+    </w:p>
+    <w:p>
+      <w:pPr>
+        <w:pStyle w:val="BodyText"/>
+      </w:pPr>
+      <w:r>
+        <w:t xml:space="preserve">Alexander Fekete, TH Köln - Fakultät für Anlagen, Energie- und</w:t>
+      </w:r>
+      <w:r>
+        <w:t xml:space="preserve"> </w:t>
+      </w:r>
+      <w:r>
+        <w:t xml:space="preserve">Maschinensysteme, Institut für Rettungsingenieurwesen und Gefahrenabwehr</w:t>
+      </w:r>
+      <w:r>
+        <w:t xml:space="preserve"> </w:t>
+      </w:r>
+      <w:r>
+        <w:t xml:space="preserve">(IRG)</w:t>
+      </w:r>
+    </w:p>
+    <w:p>
+      <w:pPr>
+        <w:pStyle w:val="BodyText"/>
+      </w:pPr>
+      <w:r>
+        <w:t xml:space="preserve">Barbara Elisabeth Frick, TH Köln - Fakultät für Informations- und</w:t>
+      </w:r>
+      <w:r>
+        <w:t xml:space="preserve"> </w:t>
+      </w:r>
+      <w:r>
+        <w:t xml:space="preserve">Kommunikationswissenschaften</w:t>
+      </w:r>
+    </w:p>
+    <w:p>
+      <w:pPr>
+        <w:pStyle w:val="BodyText"/>
+      </w:pPr>
+      <w:r>
+        <w:t xml:space="preserve">Claudia Frick, TH Köln - Fakultät für Informations- und</w:t>
+      </w:r>
+      <w:r>
+        <w:t xml:space="preserve"> </w:t>
+      </w:r>
+      <w:r>
+        <w:t xml:space="preserve">Kommunikationswissenschaften, Institut für Informationswissenschaft</w:t>
+      </w:r>
+    </w:p>
+    <w:p>
+      <w:pPr>
+        <w:pStyle w:val="BodyText"/>
+      </w:pPr>
+      <w:r>
+        <w:t xml:space="preserve">Henny Grotehusmann, TH Köln - Fakultät für Raumentwicklung und</w:t>
+      </w:r>
+      <w:r>
+        <w:t xml:space="preserve"> </w:t>
+      </w:r>
+      <w:r>
+        <w:t xml:space="preserve">Infrastruktursysteme</w:t>
       </w:r>
     </w:p>
     <w:p>
@@ -12153,7 +12473,7 @@
       <w:r>
         <w:t xml:space="preserve"> </w:t>
       </w:r>
-      <w:hyperlink r:id="rId300">
+      <w:hyperlink r:id="rId302">
         <w:r>
           <w:rPr>
             <w:rStyle w:val="Hyperlink"/>
@@ -12162,15 +12482,33 @@
         </w:r>
       </w:hyperlink>
       <w:r>
-        <w:t xml:space="preserve">), TIB - Leibniz Informationszentrum Technik und Naturwissenschaften.</w:t>
-      </w:r>
-    </w:p>
-    <w:p>
-      <w:pPr>
-        <w:pStyle w:val="BodyText"/>
-      </w:pPr>
-      <w:r>
-        <w:t xml:space="preserve">Chris Hetkämper</w:t>
+        <w:t xml:space="preserve">), TIB -</w:t>
+      </w:r>
+      <w:r>
+        <w:t xml:space="preserve"> </w:t>
+      </w:r>
+      <w:r>
+        <w:t xml:space="preserve">Leibniz Informationszentrum Technik und Naturwissenschaften</w:t>
+      </w:r>
+    </w:p>
+    <w:p>
+      <w:pPr>
+        <w:pStyle w:val="BodyText"/>
+      </w:pPr>
+      <w:r>
+        <w:t xml:space="preserve">Chris Hetkämper, TH Köln - Fakultät für Anlagen, Energie- und</w:t>
+      </w:r>
+      <w:r>
+        <w:t xml:space="preserve"> </w:t>
+      </w:r>
+      <w:r>
+        <w:t xml:space="preserve">Maschinensysteme, Institut für Rettungsingenieurwesen und Gefahrenabwehr</w:t>
+      </w:r>
+      <w:r>
+        <w:t xml:space="preserve"> </w:t>
+      </w:r>
+      <w:r>
+        <w:t xml:space="preserve">(IRG)</w:t>
       </w:r>
     </w:p>
     <w:p>
@@ -12183,7 +12521,7 @@
       <w:r>
         <w:t xml:space="preserve"> </w:t>
       </w:r>
-      <w:hyperlink r:id="rId301">
+      <w:hyperlink r:id="rId303">
         <w:r>
           <w:rPr>
             <w:rStyle w:val="Hyperlink"/>
@@ -12192,7 +12530,13 @@
         </w:r>
       </w:hyperlink>
       <w:r>
-        <w:t xml:space="preserve">), TH Köln - Fakultät für Anlagen, Energie- und Maschinensysteme</w:t>
+        <w:t xml:space="preserve">), TH Köln -</w:t>
+      </w:r>
+      <w:r>
+        <w:t xml:space="preserve"> </w:t>
+      </w:r>
+      <w:r>
+        <w:t xml:space="preserve">Fakultät für Anlagen, Energie- und Maschinensysteme</w:t>
       </w:r>
     </w:p>
     <w:p>
@@ -12205,7 +12549,7 @@
       <w:r>
         <w:t xml:space="preserve"> </w:t>
       </w:r>
-      <w:hyperlink r:id="rId302">
+      <w:hyperlink r:id="rId304">
         <w:r>
           <w:rPr>
             <w:rStyle w:val="Hyperlink"/>
@@ -12214,15 +12558,27 @@
         </w:r>
       </w:hyperlink>
       <w:r>
-        <w:t xml:space="preserve">), TH Köln - Fakultät für Anlagen, Energie- und Maschinensysteme</w:t>
-      </w:r>
-    </w:p>
-    <w:p>
-      <w:pPr>
-        <w:pStyle w:val="BodyText"/>
-      </w:pPr>
-      <w:r>
-        <w:t xml:space="preserve">Johanne Kaufmann</w:t>
+        <w:t xml:space="preserve">), TH Köln -</w:t>
+      </w:r>
+      <w:r>
+        <w:t xml:space="preserve"> </w:t>
+      </w:r>
+      <w:r>
+        <w:t xml:space="preserve">Fakultät für Anlagen, Energie- und Maschinensysteme</w:t>
+      </w:r>
+    </w:p>
+    <w:p>
+      <w:pPr>
+        <w:pStyle w:val="BodyText"/>
+      </w:pPr>
+      <w:r>
+        <w:t xml:space="preserve">Johanne Kaufmann, TH Köln - Fakultät für Raumentwicklung und</w:t>
+      </w:r>
+      <w:r>
+        <w:t xml:space="preserve"> </w:t>
+      </w:r>
+      <w:r>
+        <w:t xml:space="preserve">Infrastruktursysteme</w:t>
       </w:r>
     </w:p>
     <w:p>
@@ -12235,7 +12591,7 @@
       <w:r>
         <w:t xml:space="preserve"> </w:t>
       </w:r>
-      <w:hyperlink r:id="rId303">
+      <w:hyperlink r:id="rId305">
         <w:r>
           <w:rPr>
             <w:rStyle w:val="Hyperlink"/>
@@ -12244,87 +12600,213 @@
         </w:r>
       </w:hyperlink>
       <w:r>
-        <w:t xml:space="preserve">), TH Köln - Fakultät für Raumentwicklung und Infrastruktursysteme</w:t>
-      </w:r>
-    </w:p>
-    <w:p>
-      <w:pPr>
-        <w:pStyle w:val="BodyText"/>
-      </w:pPr>
-      <w:r>
-        <w:t xml:space="preserve">Silvia Marie Krautzik</w:t>
-      </w:r>
-    </w:p>
-    <w:p>
-      <w:pPr>
-        <w:pStyle w:val="BodyText"/>
-      </w:pPr>
-      <w:r>
-        <w:t xml:space="preserve">Georg Lamberty</w:t>
-      </w:r>
-    </w:p>
-    <w:p>
-      <w:pPr>
-        <w:pStyle w:val="BodyText"/>
-      </w:pPr>
-      <w:r>
-        <w:t xml:space="preserve">Julia Laux</w:t>
-      </w:r>
-    </w:p>
-    <w:p>
-      <w:pPr>
-        <w:pStyle w:val="BodyText"/>
-      </w:pPr>
-      <w:r>
-        <w:t xml:space="preserve">Isabell Mayer</w:t>
-      </w:r>
-    </w:p>
-    <w:p>
-      <w:pPr>
-        <w:pStyle w:val="BodyText"/>
-      </w:pPr>
-      <w:r>
-        <w:t xml:space="preserve">Silke Meilwes</w:t>
-      </w:r>
-    </w:p>
-    <w:p>
-      <w:pPr>
-        <w:pStyle w:val="BodyText"/>
-      </w:pPr>
-      <w:r>
-        <w:t xml:space="preserve">Larissa Müller</w:t>
-      </w:r>
-    </w:p>
-    <w:p>
-      <w:pPr>
-        <w:pStyle w:val="BodyText"/>
-      </w:pPr>
-      <w:r>
-        <w:t xml:space="preserve">Antti Olbrisch</w:t>
-      </w:r>
-    </w:p>
-    <w:p>
-      <w:pPr>
-        <w:pStyle w:val="BodyText"/>
-      </w:pPr>
-      <w:r>
-        <w:t xml:space="preserve">Juan Luis Ramirez Duval</w:t>
-      </w:r>
-    </w:p>
-    <w:p>
-      <w:pPr>
-        <w:pStyle w:val="BodyText"/>
-      </w:pPr>
-      <w:r>
-        <w:t xml:space="preserve">Lars Ribbe</w:t>
-      </w:r>
-    </w:p>
-    <w:p>
-      <w:pPr>
-        <w:pStyle w:val="BodyText"/>
-      </w:pPr>
-      <w:r>
-        <w:t xml:space="preserve">Surendra Shiwakoti</w:t>
+        <w:t xml:space="preserve">), TH Köln -</w:t>
+      </w:r>
+      <w:r>
+        <w:t xml:space="preserve"> </w:t>
+      </w:r>
+      <w:r>
+        <w:t xml:space="preserve">Fakultät für Raumentwicklung und Infrastruktursysteme</w:t>
+      </w:r>
+    </w:p>
+    <w:p>
+      <w:pPr>
+        <w:pStyle w:val="BodyText"/>
+      </w:pPr>
+      <w:r>
+        <w:t xml:space="preserve">Silvia Marie Krautzik, TH Köln - Fakultät für Raumentwicklung und</w:t>
+      </w:r>
+      <w:r>
+        <w:t xml:space="preserve"> </w:t>
+      </w:r>
+      <w:r>
+        <w:t xml:space="preserve">Infrastruktursysteme, Institute for Technology and Resources Management</w:t>
+      </w:r>
+      <w:r>
+        <w:t xml:space="preserve"> </w:t>
+      </w:r>
+      <w:r>
+        <w:t xml:space="preserve">in the Tropics and Subtropics (ITT)</w:t>
+      </w:r>
+    </w:p>
+    <w:p>
+      <w:pPr>
+        <w:pStyle w:val="BodyText"/>
+      </w:pPr>
+      <w:r>
+        <w:t xml:space="preserve">Georg Lamberty, TH Köln - Fakultät für Raumentwicklung und</w:t>
+      </w:r>
+      <w:r>
+        <w:t xml:space="preserve"> </w:t>
+      </w:r>
+      <w:r>
+        <w:t xml:space="preserve">Infrastruktursysteme, Institute for Technology and Resources Management</w:t>
+      </w:r>
+      <w:r>
+        <w:t xml:space="preserve"> </w:t>
+      </w:r>
+      <w:r>
+        <w:t xml:space="preserve">in the Tropics and Subtropics (ITT)</w:t>
+      </w:r>
+    </w:p>
+    <w:p>
+      <w:pPr>
+        <w:pStyle w:val="BodyText"/>
+      </w:pPr>
+      <w:r>
+        <w:t xml:space="preserve">Julia Laux (ORCID iD:</w:t>
+      </w:r>
+      <w:r>
+        <w:t xml:space="preserve"> </w:t>
+      </w:r>
+      <w:hyperlink r:id="rId306">
+        <w:r>
+          <w:rPr>
+            <w:rStyle w:val="Hyperlink"/>
+          </w:rPr>
+          <w:t xml:space="preserve">&lt;https://orcid.org/0009-0002-5293-561X&gt;</w:t>
+        </w:r>
+      </w:hyperlink>
+      <w:r>
+        <w:t xml:space="preserve">,</w:t>
+      </w:r>
+      <w:r>
+        <w:t xml:space="preserve"> </w:t>
+      </w:r>
+      <w:r>
+        <w:t xml:space="preserve">TH Köln - Fakultät für Informations- und Kommunikationswissenschaften</w:t>
+      </w:r>
+    </w:p>
+    <w:p>
+      <w:pPr>
+        <w:pStyle w:val="BodyText"/>
+      </w:pPr>
+      <w:r>
+        <w:t xml:space="preserve">Isabell Mayer, Kolpingstadt Kerpen, Fachbereich Nachhaltigkeit</w:t>
+      </w:r>
+    </w:p>
+    <w:p>
+      <w:pPr>
+        <w:pStyle w:val="BodyText"/>
+      </w:pPr>
+      <w:r>
+        <w:t xml:space="preserve">Silke Meilwes, TH Köln - Fakultät für Raumentwicklung und</w:t>
+      </w:r>
+      <w:r>
+        <w:t xml:space="preserve"> </w:t>
+      </w:r>
+      <w:r>
+        <w:t xml:space="preserve">Infrastruktursysteme, Institute for Technology and Resources Management</w:t>
+      </w:r>
+      <w:r>
+        <w:t xml:space="preserve"> </w:t>
+      </w:r>
+      <w:r>
+        <w:t xml:space="preserve">in the Tropics and Subtropics (ITT)</w:t>
+      </w:r>
+    </w:p>
+    <w:p>
+      <w:pPr>
+        <w:pStyle w:val="BodyText"/>
+      </w:pPr>
+      <w:r>
+        <w:t xml:space="preserve">Larissa Müller, TH Köln - Fakultät für Anlagen, Energie- und</w:t>
+      </w:r>
+      <w:r>
+        <w:t xml:space="preserve"> </w:t>
+      </w:r>
+      <w:r>
+        <w:t xml:space="preserve">Maschinensysteme, Institut für Produktentwicklung und</w:t>
+      </w:r>
+      <w:r>
+        <w:t xml:space="preserve"> </w:t>
+      </w:r>
+      <w:r>
+        <w:t xml:space="preserve">Konstruktionstechnik (IPK)</w:t>
+      </w:r>
+    </w:p>
+    <w:p>
+      <w:pPr>
+        <w:pStyle w:val="BodyText"/>
+      </w:pPr>
+      <w:r>
+        <w:t xml:space="preserve">Antti Olbrisch, Kolpingstadt Kerpen, Fachbereich Klima &amp; Umwelt</w:t>
+      </w:r>
+    </w:p>
+    <w:p>
+      <w:pPr>
+        <w:pStyle w:val="BodyText"/>
+      </w:pPr>
+      <w:r>
+        <w:t xml:space="preserve">Juan Luis Ramirez Duval, TH Köln - Fakultät für Raumentwicklung und</w:t>
+      </w:r>
+      <w:r>
+        <w:t xml:space="preserve"> </w:t>
+      </w:r>
+      <w:r>
+        <w:t xml:space="preserve">Infrastruktursysteme</w:t>
+      </w:r>
+    </w:p>
+    <w:p>
+      <w:pPr>
+        <w:pStyle w:val="BodyText"/>
+      </w:pPr>
+      <w:r>
+        <w:t xml:space="preserve">Lars Ribbe, TH Köln - Fakultät für Raumentwicklung und</w:t>
+      </w:r>
+      <w:r>
+        <w:t xml:space="preserve"> </w:t>
+      </w:r>
+      <w:r>
+        <w:t xml:space="preserve">Infrastruktursysteme, Institute for Technology and Resources Management</w:t>
+      </w:r>
+      <w:r>
+        <w:t xml:space="preserve"> </w:t>
+      </w:r>
+      <w:r>
+        <w:t xml:space="preserve">in the Tropics and Subtropics (ITT)</w:t>
+      </w:r>
+    </w:p>
+    <w:p>
+      <w:pPr>
+        <w:pStyle w:val="BodyText"/>
+      </w:pPr>
+      <w:r>
+        <w:t xml:space="preserve">Johanna Schmidt (ORCID ID:</w:t>
+      </w:r>
+      <w:r>
+        <w:t xml:space="preserve"> </w:t>
+      </w:r>
+      <w:hyperlink r:id="rId307">
+        <w:r>
+          <w:rPr>
+            <w:rStyle w:val="Hyperlink"/>
+          </w:rPr>
+          <w:t xml:space="preserve">https://orcid.org/0000-0001-8827-9461</w:t>
+        </w:r>
+      </w:hyperlink>
+      <w:r>
+        <w:t xml:space="preserve">)</w:t>
+      </w:r>
+      <w:r>
+        <w:t xml:space="preserve"> </w:t>
+      </w:r>
+      <w:r>
+        <w:t xml:space="preserve">Stadt Leverkusen, Fachbereich Mobilität und Klimaschutz</w:t>
+      </w:r>
+    </w:p>
+    <w:p>
+      <w:pPr>
+        <w:pStyle w:val="BodyText"/>
+      </w:pPr>
+      <w:r>
+        <w:t xml:space="preserve">Surendra Shiwakoti, TH Köln - Fakultät für Raumentwicklung und</w:t>
+      </w:r>
+      <w:r>
+        <w:t xml:space="preserve"> </w:t>
+      </w:r>
+      <w:r>
+        <w:t xml:space="preserve">Infrastruktursysteme</w:t>
       </w:r>
     </w:p>
     <w:p>
@@ -12337,7 +12819,7 @@
       <w:r>
         <w:t xml:space="preserve"> </w:t>
       </w:r>
-      <w:hyperlink r:id="rId304">
+      <w:hyperlink r:id="rId308">
         <w:r>
           <w:rPr>
             <w:rStyle w:val="Hyperlink"/>
@@ -12346,73 +12828,93 @@
         </w:r>
       </w:hyperlink>
       <w:r>
-        <w:t xml:space="preserve">), Technische Hochschule Köln</w:t>
-      </w:r>
-    </w:p>
-    <w:p>
-      <w:pPr>
-        <w:pStyle w:val="BodyText"/>
-      </w:pPr>
-      <w:r>
-        <w:t xml:space="preserve">Alexandra Tönies</w:t>
-      </w:r>
-    </w:p>
-    <w:p>
-      <w:pPr>
-        <w:pStyle w:val="BodyText"/>
-      </w:pPr>
-      <w:r>
-        <w:t xml:space="preserve">Lars Dietrich (ORCID iD:</w:t>
-      </w:r>
-      <w:r>
-        <w:t xml:space="preserve"> </w:t>
-      </w:r>
-      <w:hyperlink r:id="rId305">
+        <w:t xml:space="preserve">), TH Köln -</w:t>
+      </w:r>
+      <w:r>
+        <w:t xml:space="preserve"> </w:t>
+      </w:r>
+      <w:r>
+        <w:t xml:space="preserve">Fakultät für Anlagen, Energie- und Maschinensysteme, Institut für</w:t>
+      </w:r>
+      <w:r>
+        <w:t xml:space="preserve"> </w:t>
+      </w:r>
+      <w:r>
+        <w:t xml:space="preserve">Produktentwicklung und Konstruktionstechnik (IPK)</w:t>
+      </w:r>
+    </w:p>
+    <w:p>
+      <w:pPr>
+        <w:pStyle w:val="BodyText"/>
+      </w:pPr>
+      <w:r>
+        <w:t xml:space="preserve">Alexandra Tönies, TH Köln - Fakultät für Anlagen, Energie- und</w:t>
+      </w:r>
+      <w:r>
+        <w:t xml:space="preserve"> </w:t>
+      </w:r>
+      <w:r>
+        <w:t xml:space="preserve">Maschinensysteme, Institut für Produktentwicklung und</w:t>
+      </w:r>
+      <w:r>
+        <w:t xml:space="preserve"> </w:t>
+      </w:r>
+      <w:r>
+        <w:t xml:space="preserve">Konstruktionstechnik (IPK)</w:t>
+      </w:r>
+    </w:p>
+    <w:bookmarkEnd w:id="309"/>
+    <w:bookmarkStart w:id="310" w:name="programmierung"/>
+    <w:p>
+      <w:pPr>
+        <w:pStyle w:val="berschrift2"/>
+      </w:pPr>
+      <w:r>
+        <w:t xml:space="preserve">Programmierung</w:t>
+      </w:r>
+    </w:p>
+    <w:p>
+      <w:pPr>
+        <w:pStyle w:val="FirstParagraph"/>
+      </w:pPr>
+      <w:r>
+        <w:t xml:space="preserve">Worthington, S., Bailly, K., &amp; Rahr, A. (2024). Co-Site Glossar (Version</w:t>
+      </w:r>
+      <w:r>
+        <w:t xml:space="preserve"> </w:t>
+      </w:r>
+      <w:r>
+        <w:t xml:space="preserve">0.0.1a) [Computer software].</w:t>
+      </w:r>
+      <w:r>
+        <w:t xml:space="preserve"> </w:t>
+      </w:r>
+      <w:hyperlink r:id="rId295">
         <w:r>
           <w:rPr>
             <w:rStyle w:val="Hyperlink"/>
           </w:rPr>
-          <w:t xml:space="preserve">0000-0003-3407-166X</w:t>
+          <w:t xml:space="preserve">https://github.com/TIBHannover/co-site-glossar</w:t>
         </w:r>
       </w:hyperlink>
-      <w:r>
-        <w:t xml:space="preserve">), Stadt Leverkusen, NaturGut Ophoven</w:t>
-      </w:r>
-    </w:p>
-    <w:bookmarkStart w:id="306" w:name="programmierung"/>
+    </w:p>
+    <w:bookmarkEnd w:id="310"/>
+    <w:bookmarkEnd w:id="311"/>
+    <w:bookmarkStart w:id="335" w:name="literatur"/>
+    <w:p>
+      <w:pPr>
+        <w:pStyle w:val="berschrift1"/>
+      </w:pPr>
+      <w:r>
+        <w:t xml:space="preserve">Literatur</w:t>
+      </w:r>
+    </w:p>
+    <w:bookmarkStart w:id="313" w:name="verwaltung-von-referenzen"/>
     <w:p>
       <w:pPr>
         <w:pStyle w:val="berschrift2"/>
       </w:pPr>
       <w:r>
-        <w:t xml:space="preserve">Programmierung</w:t>
-      </w:r>
-    </w:p>
-    <w:p>
-      <w:pPr>
-        <w:pStyle w:val="FirstParagraph"/>
-      </w:pPr>
-      <w:r>
-        <w:t xml:space="preserve">Worthington, S., Bailly, K., &amp; Rahr, A. (2024). Co-Site Glossar (Version 0.0.1a) [Computer software]. https://github.com/TIBHannover/co-site-glossar</w:t>
-      </w:r>
-    </w:p>
-    <w:bookmarkEnd w:id="306"/>
-    <w:bookmarkEnd w:id="307"/>
-    <w:bookmarkStart w:id="331" w:name="literatur"/>
-    <w:p>
-      <w:pPr>
-        <w:pStyle w:val="berschrift1"/>
-      </w:pPr>
-      <w:r>
-        <w:t xml:space="preserve">Literatur</w:t>
-      </w:r>
-    </w:p>
-    <w:bookmarkStart w:id="309" w:name="verwaltung-von-referenzen"/>
-    <w:p>
-      <w:pPr>
-        <w:pStyle w:val="berschrift2"/>
-      </w:pPr>
-      <w:r>
         <w:t xml:space="preserve">Verwaltung von Referenzen</w:t>
       </w:r>
     </w:p>
@@ -12426,7 +12928,7 @@
       <w:r>
         <w:t xml:space="preserve"> </w:t>
       </w:r>
-      <w:hyperlink r:id="rId308">
+      <w:hyperlink r:id="rId312">
         <w:r>
           <w:rPr>
             <w:rStyle w:val="Hyperlink"/>
@@ -12435,8 +12937,8 @@
         </w:r>
       </w:hyperlink>
     </w:p>
-    <w:bookmarkEnd w:id="309"/>
-    <w:bookmarkStart w:id="323" w:name="kritis-und-risiko--und-krisenmanagement"/>
+    <w:bookmarkEnd w:id="313"/>
+    <w:bookmarkStart w:id="327" w:name="kritis-und-risiko--und-krisenmanagement"/>
     <w:p>
       <w:pPr>
         <w:pStyle w:val="berschrift2"/>
@@ -12455,7 +12957,7 @@
       <w:r>
         <w:t xml:space="preserve"> </w:t>
       </w:r>
-      <w:hyperlink r:id="rId310">
+      <w:hyperlink r:id="rId314">
         <w:r>
           <w:rPr>
             <w:rStyle w:val="Hyperlink"/>
@@ -12477,7 +12979,7 @@
       <w:r>
         <w:t xml:space="preserve"> </w:t>
       </w:r>
-      <w:hyperlink r:id="rId311">
+      <w:hyperlink r:id="rId315">
         <w:r>
           <w:rPr>
             <w:rStyle w:val="Hyperlink"/>
@@ -12499,7 +13001,7 @@
       <w:r>
         <w:t xml:space="preserve"> </w:t>
       </w:r>
-      <w:hyperlink r:id="rId312">
+      <w:hyperlink r:id="rId316">
         <w:r>
           <w:rPr>
             <w:rStyle w:val="Hyperlink"/>
@@ -12521,7 +13023,7 @@
       <w:r>
         <w:t xml:space="preserve"> </w:t>
       </w:r>
-      <w:hyperlink r:id="rId313">
+      <w:hyperlink r:id="rId317">
         <w:r>
           <w:rPr>
             <w:rStyle w:val="Hyperlink"/>
@@ -12543,7 +13045,7 @@
       <w:r>
         <w:t xml:space="preserve"> </w:t>
       </w:r>
-      <w:hyperlink r:id="rId314">
+      <w:hyperlink r:id="rId318">
         <w:r>
           <w:rPr>
             <w:rStyle w:val="Hyperlink"/>
@@ -12565,7 +13067,7 @@
       <w:r>
         <w:t xml:space="preserve"> </w:t>
       </w:r>
-      <w:hyperlink r:id="rId315">
+      <w:hyperlink r:id="rId319">
         <w:r>
           <w:rPr>
             <w:rStyle w:val="Hyperlink"/>
@@ -12585,7 +13087,7 @@
       <w:r>
         <w:t xml:space="preserve"> </w:t>
       </w:r>
-      <w:hyperlink r:id="rId316">
+      <w:hyperlink r:id="rId320">
         <w:r>
           <w:rPr>
             <w:rStyle w:val="Hyperlink"/>
@@ -12607,7 +13109,7 @@
       <w:r>
         <w:t xml:space="preserve"> </w:t>
       </w:r>
-      <w:hyperlink r:id="rId317">
+      <w:hyperlink r:id="rId321">
         <w:r>
           <w:rPr>
             <w:rStyle w:val="Hyperlink"/>
@@ -12629,7 +13131,7 @@
       <w:r>
         <w:t xml:space="preserve"> </w:t>
       </w:r>
-      <w:hyperlink r:id="rId318">
+      <w:hyperlink r:id="rId322">
         <w:r>
           <w:rPr>
             <w:rStyle w:val="Hyperlink"/>
@@ -12651,7 +13153,7 @@
       <w:r>
         <w:t xml:space="preserve"> </w:t>
       </w:r>
-      <w:hyperlink r:id="rId319">
+      <w:hyperlink r:id="rId323">
         <w:r>
           <w:rPr>
             <w:rStyle w:val="Hyperlink"/>
@@ -12673,7 +13175,7 @@
       <w:r>
         <w:t xml:space="preserve"> </w:t>
       </w:r>
-      <w:hyperlink r:id="rId320">
+      <w:hyperlink r:id="rId324">
         <w:r>
           <w:rPr>
             <w:rStyle w:val="Hyperlink"/>
@@ -12695,7 +13197,7 @@
       <w:r>
         <w:t xml:space="preserve"> </w:t>
       </w:r>
-      <w:hyperlink r:id="rId321">
+      <w:hyperlink r:id="rId325">
         <w:r>
           <w:rPr>
             <w:rStyle w:val="Hyperlink"/>
@@ -12715,7 +13217,7 @@
       <w:r>
         <w:t xml:space="preserve"> </w:t>
       </w:r>
-      <w:hyperlink r:id="rId322">
+      <w:hyperlink r:id="rId326">
         <w:r>
           <w:rPr>
             <w:rStyle w:val="Hyperlink"/>
@@ -12727,8 +13229,8 @@
         <w:t xml:space="preserve">.</w:t>
       </w:r>
     </w:p>
-    <w:bookmarkEnd w:id="323"/>
-    <w:bookmarkStart w:id="326" w:name="grüne-infrastruktur-1"/>
+    <w:bookmarkEnd w:id="327"/>
+    <w:bookmarkStart w:id="330" w:name="grüne-infrastruktur-1"/>
     <w:p>
       <w:pPr>
         <w:pStyle w:val="berschrift2"/>
@@ -12747,7 +13249,7 @@
       <w:r>
         <w:t xml:space="preserve"> </w:t>
       </w:r>
-      <w:hyperlink r:id="rId324">
+      <w:hyperlink r:id="rId328">
         <w:r>
           <w:rPr>
             <w:rStyle w:val="Hyperlink"/>
@@ -12769,7 +13271,7 @@
       <w:r>
         <w:t xml:space="preserve"> </w:t>
       </w:r>
-      <w:hyperlink r:id="rId325">
+      <w:hyperlink r:id="rId329">
         <w:r>
           <w:rPr>
             <w:rStyle w:val="Hyperlink"/>
@@ -12781,8 +13283,8 @@
         <w:t xml:space="preserve">.</w:t>
       </w:r>
     </w:p>
-    <w:bookmarkEnd w:id="326"/>
-    <w:bookmarkStart w:id="328" w:name="co-design-1"/>
+    <w:bookmarkEnd w:id="330"/>
+    <w:bookmarkStart w:id="332" w:name="co-design-1"/>
     <w:p>
       <w:pPr>
         <w:pStyle w:val="berschrift2"/>
@@ -12801,7 +13303,7 @@
       <w:r>
         <w:t xml:space="preserve"> </w:t>
       </w:r>
-      <w:hyperlink r:id="rId327">
+      <w:hyperlink r:id="rId331">
         <w:r>
           <w:rPr>
             <w:rStyle w:val="Hyperlink"/>
@@ -12810,8 +13312,8 @@
         </w:r>
       </w:hyperlink>
     </w:p>
-    <w:bookmarkEnd w:id="328"/>
-    <w:bookmarkStart w:id="330" w:name="vuca-1"/>
+    <w:bookmarkEnd w:id="332"/>
+    <w:bookmarkStart w:id="334" w:name="vuca-1"/>
     <w:p>
       <w:pPr>
         <w:pStyle w:val="berschrift2"/>
@@ -12830,7 +13332,7 @@
       <w:r>
         <w:t xml:space="preserve"> </w:t>
       </w:r>
-      <w:hyperlink r:id="rId329">
+      <w:hyperlink r:id="rId333">
         <w:r>
           <w:rPr>
             <w:rStyle w:val="Hyperlink"/>
@@ -12842,8 +13344,8 @@
         <w:t xml:space="preserve">.</w:t>
       </w:r>
     </w:p>
-    <w:bookmarkEnd w:id="330"/>
-    <w:bookmarkEnd w:id="331"/>
+    <w:bookmarkEnd w:id="334"/>
+    <w:bookmarkEnd w:id="335"/>
     <w:sectPr>
       <w:headerReference r:id="rId9" w:type="default"/>
       <w:footerReference r:id="rId11" w:type="default"/>

</xml_diff>

<commit_message>
added time + updated terms
</commit_message>
<xml_diff>
--- a/docs/Glossar-des-Projekts-Co-Kreation-in-der-Region-–-Systemisch-und-innovativ-Transfer-entwickeln.docx
+++ b/docs/Glossar-des-Projekts-Co-Kreation-in-der-Region-–-Systemisch-und-innovativ-Transfer-entwickeln.docx
@@ -23,7 +23,7 @@
         <w:pStyle w:val="Date"/>
       </w:pPr>
       <w:r>
-        <w:t xml:space="preserve">2024-12-17</w:t>
+        <w:t xml:space="preserve">17. Dezember 2024, 11:07</w:t>
       </w:r>
     </w:p>
     <w:sdt>
@@ -264,7 +264,7 @@
         <w:pStyle w:val="FirstParagraph"/>
       </w:pPr>
       <w:r>
-        <w:t xml:space="preserve">Die Agenda 2030 ist ein internationales Abkommen, in dem Nachhaltigkeit, Armutsbekämpfung, ökonomische, ökologische und soziale Entwicklungen verknüpft sind. Sie soll allen Menschen ein Leben in Würde ermöglichen. Dazu hat sie sich 17 Ziele (Sustainable Development Goals) gesetzt.</w:t>
+        <w:t xml:space="preserve">Die Agenda 2030 ist ein internationales Abkommen, in dem Nachhaltigkeit, Armutsbekämpfung, ökonomische, ökologische und soziale Entwicklungen verknüpft sind. Sie soll allen Menschen ein Leben in Würde ermöglichen. Dafür hat sie 17 Ziele (Sustainable Development Goals) festgelegt.</w:t>
       </w:r>
     </w:p>
     <w:p>
@@ -733,43 +733,6 @@
       </w:r>
     </w:p>
     <w:p>
-      <w:r>
-        <w:pict>
-          <v:rect style="width:0;height:1.5pt" o:hralign="center" o:hrstd="t" o:hr="t"/>
-        </w:pict>
-      </w:r>
-    </w:p>
-    <w:bookmarkEnd w:id="34"/>
-    <w:bookmarkStart w:id="35" w:name="augmented-virtuality"/>
-    <w:p>
-      <w:pPr>
-        <w:pStyle w:val="berschrift3"/>
-      </w:pPr>
-      <w:r>
-        <w:t xml:space="preserve">Augmented Virtuality</w:t>
-      </w:r>
-    </w:p>
-    <w:p>
-      <w:pPr>
-        <w:pStyle w:val="FirstParagraph"/>
-      </w:pPr>
-      <w:r>
-        <w:rPr>
-          <w:b/>
-          <w:bCs/>
-        </w:rPr>
-        <w:t xml:space="preserve">(AV)</w:t>
-      </w:r>
-    </w:p>
-    <w:p>
-      <w:pPr>
-        <w:pStyle w:val="BodyText"/>
-      </w:pPr>
-      <w:r>
-        <w:t xml:space="preserve">Augmented Virtuality (dt. augmentierte Virtualität) bezeichnet eine teils virtuelle Umgebung, in der reale Inhalte eingefügt werden. Dabei werden Informationen aus der realen Welt, wie zum Beispiel Objekte oder Personen, in eine virtuelle Welt integriert.</w:t>
-      </w:r>
-    </w:p>
-    <w:p>
       <w:pPr>
         <w:pStyle w:val="BodyText"/>
       </w:pPr>
@@ -816,6 +779,43 @@
         </w:pict>
       </w:r>
     </w:p>
+    <w:bookmarkEnd w:id="34"/>
+    <w:bookmarkStart w:id="35" w:name="augmented-virtuality"/>
+    <w:p>
+      <w:pPr>
+        <w:pStyle w:val="berschrift3"/>
+      </w:pPr>
+      <w:r>
+        <w:t xml:space="preserve">Augmented Virtuality</w:t>
+      </w:r>
+    </w:p>
+    <w:p>
+      <w:pPr>
+        <w:pStyle w:val="FirstParagraph"/>
+      </w:pPr>
+      <w:r>
+        <w:rPr>
+          <w:b/>
+          <w:bCs/>
+        </w:rPr>
+        <w:t xml:space="preserve">(AV)</w:t>
+      </w:r>
+    </w:p>
+    <w:p>
+      <w:pPr>
+        <w:pStyle w:val="BodyText"/>
+      </w:pPr>
+      <w:r>
+        <w:t xml:space="preserve">Augmented Virtuality (dt. augmentierte Virtualität) bezeichnet eine teils virtuelle Umgebung, in der reale Inhalte eingefügt werden. Dabei werden Informationen aus der realen Welt, wie zum Beispiel Objekte oder Personen, in eine virtuelle Welt integriert.</w:t>
+      </w:r>
+    </w:p>
+    <w:p>
+      <w:r>
+        <w:pict>
+          <v:rect style="width:0;height:1.5pt" o:hralign="center" o:hrstd="t" o:hr="t"/>
+        </w:pict>
+      </w:r>
+    </w:p>
     <w:bookmarkEnd w:id="35"/>
     <w:bookmarkStart w:id="36" w:name="balanced-scorecard"/>
     <w:p>
@@ -1432,7 +1432,7 @@
         <w:pStyle w:val="FirstParagraph"/>
       </w:pPr>
       <w:r>
-        <w:t xml:space="preserve">Direkte Beteiligung von Bürger:innen am Forschungsprozess, beispielsweise beim Daten sammeln, auswerten und aufbereiten. Der Fokus liegt hierbei auf der aktiven Wissenschaftsgestaltung und -durchführung von Bürger:innen.</w:t>
+        <w:t xml:space="preserve">Direkte Beteiligung von Bürger:innen am Forschungsprozess, beispielsweise beim Daten sammeln, auswerten und aufbereiten. Der Fokus liegt hierbei auf der aktiven Gestaltung und Umsetzung von Wissenschaft durch Bürger:innen.</w:t>
       </w:r>
     </w:p>
     <w:p>
@@ -2113,7 +2113,7 @@
         <w:pStyle w:val="FirstParagraph"/>
       </w:pPr>
       <w:r>
-        <w:t xml:space="preserve">Ein Digitaler Zwilling ist ein virtuelles Modell eines physischen Objekts oder Systems, welcher dessen Merkmale und Verhalten wie bspw. physikalische Eigenschaften in Echtzeit widerspiegelt. Diese digitale Repräsentation ermöglicht Analysen, Simulationen und Optimierungen, wodurch die Leistung und Effizienz des realen Gegenstücks verbessert werden können.</w:t>
+        <w:t xml:space="preserve">Ein Digitaler Zwilling ist ein virtuelles Modell eines physischen Objekts oder Systems, welches dessen Merkmale und Verhalten wie bspw. physikalische Eigenschaften zumeist in Echtzeit widerspiegelt. Diese digitale Repräsentation ermöglicht Analysen, Simulationen und Optimierungen, wodurch die Leistung und Effizienz des realen Gegenstücks verbessert werden können.</w:t>
       </w:r>
     </w:p>
     <w:p>
@@ -2377,7 +2377,7 @@
         <w:pStyle w:val="FirstParagraph"/>
       </w:pPr>
       <w:r>
-        <w:t xml:space="preserve">Gesamtwasserverlust einer Fläche an die Atmosphäre über eine bestimmte Zeit. Sie setzt sich aus der Evaporation (Verdunstung) von Oberflächenwasser und der Transpiration von Wasser durch Lebewesen (v. a. Pflanzen) zusammen.</w:t>
+        <w:t xml:space="preserve">Gesamtwasserverlust einer Fläche an die Atmosphäre über eine bestimmte Zeit. Sie setzt sich aus der Evaporation (Verdunstung) von Oberflächengewässern und Böden sowie der Transpiration durch vorallem Vegetation zusammen.</w:t>
       </w:r>
     </w:p>
     <w:p>
@@ -2629,7 +2629,7 @@
         <w:pStyle w:val="FirstParagraph"/>
       </w:pPr>
       <w:r>
-        <w:t xml:space="preserve">Ein außergewöhnliches Ereignis, das sehr selten ist und in seiner Ausprägung deutlich vom bisherigen Mittelwert abweicht. Kann zu hohen Schäden führen (z.B. Hitzewelle, Starkregen oder Blackout).</w:t>
+        <w:t xml:space="preserve">Ein außergewöhnliches Ereignis, das sehr selten ist und in seiner Ausprägung deutlich vom bisherigen Mittelwert abweicht. Kann zu hohen Schäden führen (z. B. Hitzewelle, Starkregen oder Blackout).</w:t>
       </w:r>
     </w:p>
     <w:p>
@@ -3058,7 +3058,7 @@
         <w:pStyle w:val="FirstParagraph"/>
       </w:pPr>
       <w:r>
-        <w:t xml:space="preserve">Future Skills sind Zukunftskompetenzen, die für aktuelle und künftige berufliche, gesellschaftliche und persönliche Herausforderungen bedeutend sind. Dazu zählen u. a. Kompetenzen, um Zukunft zu gestalten, mutig Neues anzugehen, Veränderungen zu bewirken, neue Lösungen zu entwickeln.</w:t>
+        <w:t xml:space="preserve">Future Skills sind Zukunftskompetenzen, die für aktuelle und künftige berufliche, gesellschaftliche und persönliche Herausforderungen bedeutend sind. Dazu zählen u. a. Kompetenzen, um Zukunft zu gestalten, Neues anzugehen, Veränderungen zu bewirken, neue Lösungen zu entwickeln.</w:t>
       </w:r>
     </w:p>
     <w:p>
@@ -3170,7 +3170,7 @@
         <w:pStyle w:val="FirstParagraph"/>
       </w:pPr>
       <w:r>
-        <w:t xml:space="preserve">Staatliche Maßnahmen zur Abwehr von Gefahren für die öffentliche Sicherheit oder Ordnung. Dazu arbeiten Polizei, Feuerwehr, Katastrophenschutz und andere Behörden zusammen, um Schaden und Gefährdungen von Menschen, Sachgütern und Umwelt zu verhindern oder zu minimieren.</w:t>
+        <w:t xml:space="preserve">Staatliche Maßnahmen zur Abwehr von Gefahren für die öffentliche Sicherheit oder Ordnung. Dazu arbeiten Polizei, Feuerwehr, Katastrophenschutz und andere Behörden zusammen, um die Vulerabilität oder Schaden von Menschen, Sachgütern und Umwelt zu verhindern oder zu minimieren.</w:t>
       </w:r>
     </w:p>
     <w:p>
@@ -3257,7 +3257,7 @@
         <w:pStyle w:val="FirstParagraph"/>
       </w:pPr>
       <w:r>
-        <w:t xml:space="preserve">Gemeinwohlorientierung fokussiert darauf, Entscheidungen und Maßnahmen zu treffen, die das Wohl der gesamten Gesellschaft im Fokus haben. Dabei steht nicht der individuelle oder wirtschaftliche Nutzen im Vordergrund, sondern der positive Einfluss auf das Gemeinwesen. Dies kann insbesondere, aber nicht ausschließlich, die Stärkung von benachteiligten Gruppen bedeuten.</w:t>
+        <w:t xml:space="preserve">Gemeinwohlorientierung fokussiert darauf, Entscheidungen und Maßnahmen zu treffen, die das Wohl der gesamten Gesellschaft im Fokus haben. Dabei steht nicht der individuelle oder wirtschaftliche Nutzen im Vordergrund, sondern der positive Einfluss auf das Gemeinwesen. Dies kann z.B. die Stärkung von benachteiligten Gruppen bedeuten.</w:t>
       </w:r>
     </w:p>
     <w:p>
@@ -3372,7 +3372,7 @@
         <w:pStyle w:val="FirstParagraph"/>
       </w:pPr>
       <w:r>
-        <w:t xml:space="preserve">Dienste, die den Zugang zu und die Verarbeitung von Geodaten über das Netz ermöglichen (Karte, Web Map Service, Web Feature Service).</w:t>
+        <w:t xml:space="preserve">Dienste, die den Zugang zu und die Verarbeitung von Geodaten über das Netz ermöglichen.</w:t>
       </w:r>
     </w:p>
     <w:p>
@@ -3866,7 +3866,7 @@
         <w:pStyle w:val="FirstParagraph"/>
       </w:pPr>
       <w:r>
-        <w:t xml:space="preserve">Bei normalen Wasserstand fließt Grundwasser in Richtung von Flüssen ab. Bei Flusshochwasser strömt jedoch Flusswasser in Richtung des Landes, weshalb das Grundwasser nicht mehr abfließen kann. Das nicht abfließende Grundwasser seigt an und führt zu Überflutungen durch Grundhochwasser.</w:t>
+        <w:t xml:space="preserve">Bei normalem Wasserstand fließt Grundwasser z.B. in Richtung von Flüssen oder Senken ab. Bei Flusshochwasser strömt jedoch Flusswasser in Richtung des Landes, weshalb das Grundwasser nicht mehr abfließen kann. Das nicht abfließende Grundwasser steigt an und führt zu Überflutungen durch Grundhochwasser.</w:t>
       </w:r>
     </w:p>
     <w:p>
@@ -4544,7 +4544,7 @@
         <w:pStyle w:val="FirstParagraph"/>
       </w:pPr>
       <w:r>
-        <w:t xml:space="preserve">ist ein mathematisches Verfahren, welches genutzt wird, um die dreidimensionale Erdoberfläche als zweidimensionale (ebene Fläche) darstellen zu können. Da es verschiedene Kartenprojektionen gibt, wie z.B. winkel- oder flächentreue Projektionen, kommt es zu Verzerrungen. Die Auswahl einer Projektion hängt daher vom Zweck und der Region ab.</w:t>
+        <w:t xml:space="preserve">Mathematisches Verfahren zur Darstellung der dreidimensionalen Erdoberfläche als zweidimensionale ebene Fläche. Es gibt verschiedene Projektionen mit unterschiedlichen Eigenschaften, z.B. Winkel- oder Flächentreue. Dabei gibt es Verzerrungen, da zweidimensionale Projektionen die dreidimensionale Realität nur annähern können. Die Wahl der Projektion für eine Anwendung hängt von Zweck und Region ab.</w:t>
       </w:r>
     </w:p>
     <w:p>
@@ -5955,7 +5955,7 @@
         <w:pStyle w:val="FirstParagraph"/>
       </w:pPr>
       <w:r>
-        <w:t xml:space="preserve">Leistungen, die ein Ökosystem dem Menschen bereitstellt. Entscheidend für das menschliche Wohlbefinden und die nachhaltige Entwicklung. Können regulierender (z.B. Klimaregulierung, Bestäubung), unterstützender (z.B. Bodenbildung, Nährstoffkreislauf), kultureller (z.B. Erholung, Tourismus) und versorgender (z.B. Nahrung, Wasser) Natur sein.</w:t>
+        <w:t xml:space="preserve">Leistungen, die ein Ökosystem dem Menschen bereitstellt. Sie sind entscheidend für das menschliche Wohlbefinden und die nachhaltige Entwicklung und können regulierender (z.B. Klimaregulierung, Bestäubung), unterstützender (z.B. Bodenbildung, Nährstoffkreislauf), kultureller (z.B. Erholung, Tourismus) und versorgender (z.B. Nahrung, Wasser) Natur sein.</w:t>
       </w:r>
     </w:p>
     <w:p>
@@ -6317,7 +6317,7 @@
         <w:pStyle w:val="FirstParagraph"/>
       </w:pPr>
       <w:r>
-        <w:t xml:space="preserve">Überflutung durch Sturzfluten aus Starkregen weit ab vom Gewässer</w:t>
+        <w:t xml:space="preserve">Überflutung durch massive Niederschläge, die der Boden nicht mehr aufnehmen kann. Sie treten ohne Abhängigkeit von Fließgewässern auf.</w:t>
       </w:r>
     </w:p>
     <w:p>
@@ -7317,7 +7317,7 @@
         <w:pStyle w:val="FirstParagraph"/>
       </w:pPr>
       <w:r>
-        <w:t xml:space="preserve">Ist der Prozess um Risiken zu identifizieren, zu bewerten und zu steuern. Ziel ist es, potenzielle Gefahren oder Schäden frühzeitig zu erkennen, deren Auswirkungen abzuschätzen und geeignete Maßnahmen zu ergreifen, um diese Risiken zu minimieren oder zu kontrollieren.</w:t>
+        <w:t xml:space="preserve">Ist ein systematischer Prozess, um Risiken zu identifizieren, zu bewerten und zu steuern. Ziel ist es, potenzielle Gefahren oder Schäden frühzeitig zu erkennen, deren Auswirkungen abzuschätzen und geeignete Maßnahmen zur Risikovermeidung, -minderung oder -akzeptanz zu ergreifen.</w:t>
       </w:r>
     </w:p>
     <w:p>
@@ -8308,7 +8308,61 @@
         <w:pStyle w:val="FirstParagraph"/>
       </w:pPr>
       <w:r>
-        <w:t xml:space="preserve">Ziel ist die Zusammenarbeit von Wissenschaft und Akteur:innen aus der Praxis (Gesellschaft, Wirtschaft, Politik) auf Augenhöhe im Themenfeld Reallabor. Zeichnet sich insbesondere durch die Verknüpfung unterschiedlicher Sichtweisen und Fachdisziplinen der jeweiligen Akteur:innen aus.</w:t>
+        <w:t xml:space="preserve">Ziel ist die Zusammenarbeit von Wissenschaft und Akteur:innen aus der Praxis (Gesellschaft, Wirtschaft, Politik) auf Augenhöhe im Themenfeld Reallabor. Das transdisziplinäre Arbeiten zeichnet sich insbesondere durch die Verknüpfung unterschiedlicher Sichtweisen und Fachdisziplinen der jeweiligen Akteur:innen aus.</w:t>
+      </w:r>
+    </w:p>
+    <w:p>
+      <w:pPr>
+        <w:pStyle w:val="BodyText"/>
+      </w:pPr>
+      <w:r>
+        <w:rPr>
+          <w:b/>
+          <w:bCs/>
+        </w:rPr>
+        <w:t xml:space="preserve">Verwandt:</w:t>
+      </w:r>
+      <w:r>
+        <w:rPr>
+          <w:b/>
+          <w:bCs/>
+        </w:rPr>
+        <w:t xml:space="preserve"> </w:t>
+      </w:r>
+      <w:r>
+        <w:rPr>
+          <w:b/>
+          <w:bCs/>
+        </w:rPr>
+        <w:t xml:space="preserve"> </w:t>
+      </w:r>
+      <w:r>
+        <w:t xml:space="preserve"> </w:t>
+      </w:r>
+      <w:hyperlink w:anchor="akteurinnen">
+        <w:r>
+          <w:rPr>
+            <w:rStyle w:val="Hyperlink"/>
+          </w:rPr>
+          <w:t xml:space="preserve">Akteur:innen</w:t>
+        </w:r>
+      </w:hyperlink>
+      <w:r>
+        <w:t xml:space="preserve">,</w:t>
+      </w:r>
+      <w:r>
+        <w:t xml:space="preserve"> </w:t>
+      </w:r>
+      <w:hyperlink w:anchor="transformative-wissenschaft">
+        <w:r>
+          <w:rPr>
+            <w:rStyle w:val="Hyperlink"/>
+          </w:rPr>
+          <w:t xml:space="preserve">Transformative Wissenschaft</w:t>
+        </w:r>
+      </w:hyperlink>
+      <w:r>
+        <w:t xml:space="preserve"> </w:t>
       </w:r>
     </w:p>
     <w:p>
@@ -9291,7 +9345,7 @@
         <w:pStyle w:val="BodyText"/>
       </w:pPr>
       <w:r>
-        <w:t xml:space="preserve">Eine computergenerierte virtuelle Umgebung, die die nutzende Person visuell und auditiv mittels VR-Brille erleben kann und in der die reale Welt visuell nicht erfasst werden kann (dt. virtuelle Welt).</w:t>
+        <w:t xml:space="preserve">Virtual Reality (dt. virtuelle Realität) beschreibt eine computergenerierte virtuelle Umgebung, die Nutzer:innen visuell und auditiv mittels VR-Brille erleben können und in der die reale Welt visuell nicht erfasst werden kann.</w:t>
       </w:r>
     </w:p>
     <w:p>
@@ -9403,7 +9457,7 @@
         <w:pStyle w:val="FirstParagraph"/>
       </w:pPr>
       <w:r>
-        <w:t xml:space="preserve">Ein VR-Laufband, auch Omnidirectional Treadmill (dt. omnidirektionales Laufband) genannt, ist ein spezielles Gerät, das es Nutzer:innen ermöglicht, sich in alle Richtungen innerhalb einer VR-Welt zu bewegen, ohne physisch den Ort zu wechseln, und erhöht so die Immersion und Interaktivität.</w:t>
+        <w:t xml:space="preserve">Ein VR-Laufband, auch Omnidirectional Treadmill (dt. omnidirektionales Laufband) genannt, ist ein spezielles Gerät, das es Nutzer:innen ermöglicht, sich in alle Richtungen innerhalb einer virtuelen Welt zu bewegen, ohne physisch den Ort zu wechseln, und erhöht so die Immersion und Interaktivität.</w:t>
       </w:r>
     </w:p>
     <w:p>
@@ -10087,7 +10141,7 @@
         <w:pStyle w:val="FirstParagraph"/>
       </w:pPr>
       <w:r>
-        <w:t xml:space="preserve">Übertragung von (wissenschaftlichem) Wissen an weitere Personen oder Institutionen in Gesellschaft, Wirtschaft oder Politik</w:t>
+        <w:t xml:space="preserve">Austausch von Wissen zwischen Personen oder Institutionen, z.B. in der Gesellschaft, Politik, Wirtschaft oder Wissenschaft</w:t>
       </w:r>
     </w:p>
     <w:p>

</xml_diff>